<commit_message>
Added further manipulation and sanity checks.
</commit_message>
<xml_diff>
--- a/manuscripts/diss_manuscript_wip.docx
+++ b/manuscripts/diss_manuscript_wip.docx
@@ -63,7 +63,7 @@
           <w:sz w:val="24"/>
           <w:szCs w:val="24"/>
         </w:rPr>
-        <w:t xml:space="preserve">One of the newest and most popular forms of media is video games. Compared to traditional media such as books, movies, and film, video games are highly interactive; the player controls, to at least some degree, the game character. Moreover, video games are generally highly motivating and engaging and can be played for many hours at a time. These properties </w:t>
+        <w:t xml:space="preserve">One of the newest and most popular forms of media is video games. Compared to traditional media such as books, movies, and film, video games are highly interactive; the player controls, to at least some degree, the game character. Moreover, video games are generally highly motivating and engaging and can be played for many hours at a time. These properties have inspired research that investigates whether video games are an effective way to teach skills </w:t>
       </w:r>
       <w:proofErr w:type="gramStart"/>
       <w:r>
@@ -72,7 +72,7 @@
           <w:sz w:val="24"/>
           <w:szCs w:val="24"/>
         </w:rPr>
-        <w:t>have</w:t>
+        <w:t>and</w:t>
       </w:r>
       <w:proofErr w:type="gramEnd"/>
       <w:r>
@@ -81,7 +81,7 @@
           <w:sz w:val="24"/>
           <w:szCs w:val="24"/>
         </w:rPr>
-        <w:t xml:space="preserve"> inspired research that investigates whether video games are an effective way to teach skills and behaviors (Green &amp; </w:t>
+        <w:t xml:space="preserve"> behaviors (Green &amp; </w:t>
       </w:r>
       <w:proofErr w:type="spellStart"/>
       <w:r>
@@ -3710,25 +3710,39 @@
           <w:szCs w:val="24"/>
         </w:rPr>
         <w:tab/>
-        <w:t xml:space="preserve">Across the four video games, all gameplay variables are held constant. The player moves at the same speed, the player’s abilities have the same effects on enemies, and the enemies have the same abilities and artificial intelligence. A series of unique levels were designed that would be easy for players to </w:t>
-      </w:r>
-      <w:proofErr w:type="gramStart"/>
-      <w:r>
-        <w:rPr>
-          <w:rFonts w:ascii="Times New Roman" w:hAnsi="Times New Roman" w:cs="Times New Roman"/>
-          <w:sz w:val="24"/>
-          <w:szCs w:val="24"/>
-        </w:rPr>
-        <w:t>navigate,</w:t>
-      </w:r>
-      <w:proofErr w:type="gramEnd"/>
-      <w:r>
-        <w:rPr>
-          <w:rFonts w:ascii="Times New Roman" w:hAnsi="Times New Roman" w:cs="Times New Roman"/>
-          <w:sz w:val="24"/>
-          <w:szCs w:val="24"/>
-        </w:rPr>
-        <w:t xml:space="preserve"> minimizing the amount of time players spent wandering aimlessly or being lost. All four versions of the game used the same levels so that level geography and the placement of supplies and enemies were the same across conditions. In the case that the player’s health was reduced to zero, he would start again from the most recent of six checkpoints.</w:t>
+        <w:t>Across the four video games, all gameplay variables are held constant. The player moves at the same speed, the player’s abilities have the same effects on enemies, and the enemies have the same abilities and artificial intelligence. A series of unique levels were designed that would be easy for players to navigate</w:t>
+      </w:r>
+      <w:r>
+        <w:rPr>
+          <w:rFonts w:ascii="Times New Roman" w:hAnsi="Times New Roman" w:cs="Times New Roman"/>
+          <w:sz w:val="24"/>
+          <w:szCs w:val="24"/>
+        </w:rPr>
+        <w:t xml:space="preserve">. This was done to minimize </w:t>
+      </w:r>
+      <w:r>
+        <w:rPr>
+          <w:rFonts w:ascii="Times New Roman" w:hAnsi="Times New Roman" w:cs="Times New Roman"/>
+          <w:sz w:val="24"/>
+          <w:szCs w:val="24"/>
+        </w:rPr>
+        <w:t>the amount of time players spent wandering aimlessly or being lost</w:t>
+      </w:r>
+      <w:r>
+        <w:rPr>
+          <w:rFonts w:ascii="Times New Roman" w:hAnsi="Times New Roman" w:cs="Times New Roman"/>
+          <w:sz w:val="24"/>
+          <w:szCs w:val="24"/>
+        </w:rPr>
+        <w:t xml:space="preserve"> and maximize the amount of time engaged in gameplay and violence, as appropriate</w:t>
+      </w:r>
+      <w:r>
+        <w:rPr>
+          <w:rFonts w:ascii="Times New Roman" w:hAnsi="Times New Roman" w:cs="Times New Roman"/>
+          <w:sz w:val="24"/>
+          <w:szCs w:val="24"/>
+        </w:rPr>
+        <w:t>. All four versions of the game used the same levels so that level geography and the placement of supplies and enemies were the same across conditions. In the case that the player’s health was reduced to zero, he would start again from the most recent of six checkpoints.</w:t>
       </w:r>
     </w:p>
     <w:p>
@@ -5741,20 +5755,13 @@
     </w:p>
     <w:p>
       <w:pPr>
+        <w:ind w:firstLine="720"/>
         <w:rPr>
           <w:rFonts w:ascii="Times New Roman" w:hAnsi="Times New Roman" w:cs="Times New Roman"/>
           <w:sz w:val="24"/>
           <w:szCs w:val="24"/>
         </w:rPr>
       </w:pPr>
-      <w:r>
-        <w:rPr>
-          <w:rFonts w:ascii="Times New Roman" w:hAnsi="Times New Roman" w:cs="Times New Roman"/>
-          <w:sz w:val="24"/>
-          <w:szCs w:val="24"/>
-        </w:rPr>
-        <w:tab/>
-      </w:r>
       <w:proofErr w:type="gramStart"/>
       <w:r>
         <w:rPr>
@@ -5763,7 +5770,7 @@
           <w:sz w:val="24"/>
           <w:szCs w:val="24"/>
         </w:rPr>
-        <w:t>Manipulation check.</w:t>
+        <w:t>Quality Control.</w:t>
       </w:r>
       <w:proofErr w:type="gramEnd"/>
       <w:r>
@@ -5781,48 +5788,7 @@
           <w:sz w:val="24"/>
           <w:szCs w:val="24"/>
         </w:rPr>
-        <w:t xml:space="preserve">Participant ratings on the post-questionnaires </w:t>
-      </w:r>
-      <w:r>
-        <w:rPr>
-          <w:rFonts w:ascii="Times New Roman" w:hAnsi="Times New Roman" w:cs="Times New Roman"/>
-          <w:sz w:val="24"/>
-          <w:szCs w:val="24"/>
-        </w:rPr>
-        <w:t>were submitted</w:t>
-      </w:r>
-      <w:r>
-        <w:rPr>
-          <w:rFonts w:ascii="Times New Roman" w:hAnsi="Times New Roman" w:cs="Times New Roman"/>
-          <w:sz w:val="24"/>
-          <w:szCs w:val="24"/>
-        </w:rPr>
-        <w:t xml:space="preserve"> to 2 (Violence) x 2 (Difficulty) ANOVA. </w:t>
-      </w:r>
-      <w:r>
-        <w:rPr>
-          <w:rFonts w:ascii="Times New Roman" w:hAnsi="Times New Roman" w:cs="Times New Roman"/>
-          <w:sz w:val="24"/>
-          <w:szCs w:val="24"/>
-        </w:rPr>
-        <w:t xml:space="preserve">The manipulation was highly effective: participants indicated that the violent game (M = 5.2; SD = 1.27) was much more violent than the nonviolent game (M = 2.2, SD = 1.49; </w:t>
-      </w:r>
-      <w:r>
-        <w:rPr>
-          <w:rFonts w:ascii="Times New Roman" w:hAnsi="Times New Roman" w:cs="Times New Roman"/>
-          <w:i/>
-          <w:sz w:val="24"/>
-          <w:szCs w:val="24"/>
-        </w:rPr>
-        <w:t xml:space="preserve">d </w:t>
-      </w:r>
-      <w:r>
-        <w:rPr>
-          <w:rFonts w:ascii="Times New Roman" w:hAnsi="Times New Roman" w:cs="Times New Roman"/>
-          <w:sz w:val="24"/>
-          <w:szCs w:val="24"/>
-        </w:rPr>
-        <w:t>= 2.2</w:t>
+        <w:t xml:space="preserve">Of the </w:t>
       </w:r>
       <w:r>
         <w:rPr>
@@ -5831,15 +5797,15 @@
           <w:szCs w:val="24"/>
           <w:highlight w:val="yellow"/>
         </w:rPr>
-        <w:t>, CI?</w:t>
-      </w:r>
-      <w:r>
-        <w:rPr>
-          <w:rFonts w:ascii="Times New Roman" w:hAnsi="Times New Roman" w:cs="Times New Roman"/>
-          <w:sz w:val="24"/>
-          <w:szCs w:val="24"/>
-        </w:rPr>
-        <w:t xml:space="preserve">). </w:t>
+        <w:t>335</w:t>
+      </w:r>
+      <w:r>
+        <w:rPr>
+          <w:rFonts w:ascii="Times New Roman" w:hAnsi="Times New Roman" w:cs="Times New Roman"/>
+          <w:sz w:val="24"/>
+          <w:szCs w:val="24"/>
+        </w:rPr>
+        <w:t xml:space="preserve"> participants, 86 indicated on the debriefing form that the purpose of the experiment was to study the effects of violent games on aggressive behavior without selecting any of the other offered purposes. A further 2 subjects had gameplay data indicating that they had been wounded or slain in the easy game condition. A further 24 subjects were excluded because the research assistants indicated some failure of deception or of methodology. The effective sample size was 223. Of these, digit ratios are available for only 152 at the present moment.</w:t>
       </w:r>
     </w:p>
     <w:p>
@@ -5857,7 +5823,108 @@
           <w:sz w:val="24"/>
           <w:szCs w:val="24"/>
         </w:rPr>
-        <w:t>Mean evaluations of the participants’ interactions with the partner were also assessed. Participants generally indicated that they were irritated (</w:t>
+        <w:t>We note that our failure of deception rate of 25.7% is considerably higher than our anticipated 11% rate or of rates reported in previous work. It is possible that our funneled debriefing process is more sensitive than that used in previous work. It is also possible that our hypothesis was too obvious to the participants given the study design</w:t>
+      </w:r>
+      <w:r>
+        <w:rPr>
+          <w:rStyle w:val="CommentReference"/>
+        </w:rPr>
+        <w:commentReference w:id="1"/>
+      </w:r>
+      <w:r>
+        <w:rPr>
+          <w:rFonts w:ascii="Times New Roman" w:hAnsi="Times New Roman" w:cs="Times New Roman"/>
+          <w:sz w:val="24"/>
+          <w:szCs w:val="24"/>
+        </w:rPr>
+        <w:t>. Finally, one possibility is that repeated press releases on the study of violent game effects is reaching broader awareness, reducing the proportion of naïve participants in the population.  To be conservative, I report analyses with hypothesis-aware participants removed.</w:t>
+      </w:r>
+    </w:p>
+    <w:p>
+      <w:pPr>
+        <w:rPr>
+          <w:rFonts w:ascii="Times New Roman" w:hAnsi="Times New Roman" w:cs="Times New Roman"/>
+          <w:sz w:val="24"/>
+          <w:szCs w:val="24"/>
+        </w:rPr>
+      </w:pPr>
+    </w:p>
+    <w:p>
+      <w:pPr>
+        <w:rPr>
+          <w:rFonts w:ascii="Times New Roman" w:hAnsi="Times New Roman" w:cs="Times New Roman"/>
+          <w:sz w:val="24"/>
+          <w:szCs w:val="24"/>
+        </w:rPr>
+      </w:pPr>
+      <w:r>
+        <w:rPr>
+          <w:rFonts w:ascii="Times New Roman" w:hAnsi="Times New Roman" w:cs="Times New Roman"/>
+          <w:sz w:val="24"/>
+          <w:szCs w:val="24"/>
+        </w:rPr>
+        <w:tab/>
+      </w:r>
+      <w:proofErr w:type="gramStart"/>
+      <w:r>
+        <w:rPr>
+          <w:rFonts w:ascii="Times New Roman" w:hAnsi="Times New Roman" w:cs="Times New Roman"/>
+          <w:b/>
+          <w:sz w:val="24"/>
+          <w:szCs w:val="24"/>
+        </w:rPr>
+        <w:t>Manipulation check.</w:t>
+      </w:r>
+      <w:proofErr w:type="gramEnd"/>
+      <w:r>
+        <w:rPr>
+          <w:rFonts w:ascii="Times New Roman" w:hAnsi="Times New Roman" w:cs="Times New Roman"/>
+          <w:b/>
+          <w:sz w:val="24"/>
+          <w:szCs w:val="24"/>
+        </w:rPr>
+        <w:t xml:space="preserve"> </w:t>
+      </w:r>
+      <w:r>
+        <w:rPr>
+          <w:rFonts w:ascii="Times New Roman" w:hAnsi="Times New Roman" w:cs="Times New Roman"/>
+          <w:sz w:val="24"/>
+          <w:szCs w:val="24"/>
+        </w:rPr>
+        <w:t xml:space="preserve">Participant ratings on the post-questionnaires </w:t>
+      </w:r>
+      <w:r>
+        <w:rPr>
+          <w:rFonts w:ascii="Times New Roman" w:hAnsi="Times New Roman" w:cs="Times New Roman"/>
+          <w:sz w:val="24"/>
+          <w:szCs w:val="24"/>
+        </w:rPr>
+        <w:t>were submitted</w:t>
+      </w:r>
+      <w:r>
+        <w:rPr>
+          <w:rFonts w:ascii="Times New Roman" w:hAnsi="Times New Roman" w:cs="Times New Roman"/>
+          <w:sz w:val="24"/>
+          <w:szCs w:val="24"/>
+        </w:rPr>
+        <w:t xml:space="preserve"> to 2 (Violence) x 2 (Difficulty) ANOVA. </w:t>
+      </w:r>
+      <w:r>
+        <w:rPr>
+          <w:rFonts w:ascii="Times New Roman" w:hAnsi="Times New Roman" w:cs="Times New Roman"/>
+          <w:sz w:val="24"/>
+          <w:szCs w:val="24"/>
+        </w:rPr>
+        <w:t xml:space="preserve">The manipulation was highly effective: participants </w:t>
+      </w:r>
+      <w:r>
+        <w:rPr>
+          <w:rFonts w:ascii="Times New Roman" w:hAnsi="Times New Roman" w:cs="Times New Roman"/>
+          <w:sz w:val="24"/>
+          <w:szCs w:val="24"/>
+        </w:rPr>
+        <w:lastRenderedPageBreak/>
+        <w:t xml:space="preserve">indicated that the violent game (M = 5.2; SD = 1.27) was much more violent than the nonviolent game (M = 2.2, SD = 1.49; </w:t>
       </w:r>
       <w:r>
         <w:rPr>
@@ -5866,258 +5933,47 @@
           <w:sz w:val="24"/>
           <w:szCs w:val="24"/>
         </w:rPr>
-        <w:t>M</w:t>
-      </w:r>
-      <w:r>
-        <w:rPr>
-          <w:rFonts w:ascii="Times New Roman" w:hAnsi="Times New Roman" w:cs="Times New Roman"/>
-          <w:sz w:val="24"/>
-          <w:szCs w:val="24"/>
-        </w:rPr>
-        <w:t xml:space="preserve"> = </w:t>
-      </w:r>
-      <w:r>
-        <w:rPr>
-          <w:rFonts w:ascii="Times New Roman" w:hAnsi="Times New Roman" w:cs="Times New Roman"/>
-          <w:sz w:val="24"/>
-          <w:szCs w:val="24"/>
-        </w:rPr>
-        <w:t>4</w:t>
-      </w:r>
-      <w:r>
-        <w:rPr>
-          <w:rFonts w:ascii="Times New Roman" w:hAnsi="Times New Roman" w:cs="Times New Roman"/>
-          <w:sz w:val="24"/>
-          <w:szCs w:val="24"/>
-        </w:rPr>
-        <w:t>.92</w:t>
-      </w:r>
-      <w:r>
-        <w:rPr>
-          <w:rFonts w:ascii="Times New Roman" w:hAnsi="Times New Roman" w:cs="Times New Roman"/>
-          <w:sz w:val="24"/>
-          <w:szCs w:val="24"/>
-        </w:rPr>
-        <w:t xml:space="preserve">, </w:t>
-      </w:r>
-      <w:r>
-        <w:rPr>
-          <w:rFonts w:ascii="Times New Roman" w:hAnsi="Times New Roman" w:cs="Times New Roman"/>
-          <w:i/>
-          <w:sz w:val="24"/>
-          <w:szCs w:val="24"/>
-        </w:rPr>
-        <w:t>SD</w:t>
-      </w:r>
-      <w:r>
-        <w:rPr>
-          <w:rFonts w:ascii="Times New Roman" w:hAnsi="Times New Roman" w:cs="Times New Roman"/>
-          <w:sz w:val="24"/>
-          <w:szCs w:val="24"/>
-        </w:rPr>
-        <w:t xml:space="preserve"> = 1.71</w:t>
-      </w:r>
-      <w:r>
-        <w:rPr>
-          <w:rFonts w:ascii="Times New Roman" w:hAnsi="Times New Roman" w:cs="Times New Roman"/>
-          <w:sz w:val="24"/>
-          <w:szCs w:val="24"/>
-        </w:rPr>
-        <w:t>), angered (</w:t>
-      </w:r>
-      <w:r>
-        <w:rPr>
-          <w:rFonts w:ascii="Times New Roman" w:hAnsi="Times New Roman" w:cs="Times New Roman"/>
-          <w:i/>
-          <w:sz w:val="24"/>
-          <w:szCs w:val="24"/>
-        </w:rPr>
-        <w:t xml:space="preserve">M = </w:t>
-      </w:r>
-      <w:r>
-        <w:rPr>
-          <w:rFonts w:ascii="Times New Roman" w:hAnsi="Times New Roman" w:cs="Times New Roman"/>
-          <w:sz w:val="24"/>
-          <w:szCs w:val="24"/>
-        </w:rPr>
-        <w:t>4.22</w:t>
-      </w:r>
-      <w:r>
-        <w:rPr>
-          <w:rFonts w:ascii="Times New Roman" w:hAnsi="Times New Roman" w:cs="Times New Roman"/>
-          <w:sz w:val="24"/>
-          <w:szCs w:val="24"/>
-        </w:rPr>
-        <w:t xml:space="preserve">, </w:t>
-      </w:r>
-      <w:r>
-        <w:rPr>
-          <w:rFonts w:ascii="Times New Roman" w:hAnsi="Times New Roman" w:cs="Times New Roman"/>
-          <w:i/>
-          <w:sz w:val="24"/>
-          <w:szCs w:val="24"/>
-        </w:rPr>
-        <w:t>SD</w:t>
-      </w:r>
-      <w:r>
-        <w:rPr>
-          <w:rFonts w:ascii="Times New Roman" w:hAnsi="Times New Roman" w:cs="Times New Roman"/>
-          <w:sz w:val="24"/>
-          <w:szCs w:val="24"/>
-        </w:rPr>
-        <w:t xml:space="preserve"> = 1.75</w:t>
-      </w:r>
-      <w:r>
-        <w:rPr>
-          <w:rFonts w:ascii="Times New Roman" w:hAnsi="Times New Roman" w:cs="Times New Roman"/>
-          <w:sz w:val="24"/>
-          <w:szCs w:val="24"/>
-        </w:rPr>
-        <w:t xml:space="preserve">), </w:t>
-      </w:r>
-      <w:r>
-        <w:rPr>
-          <w:rFonts w:ascii="Times New Roman" w:hAnsi="Times New Roman" w:cs="Times New Roman"/>
-          <w:sz w:val="24"/>
-          <w:szCs w:val="24"/>
-        </w:rPr>
-        <w:t>and annoyed (</w:t>
-      </w:r>
-      <w:r>
-        <w:rPr>
-          <w:rFonts w:ascii="Times New Roman" w:hAnsi="Times New Roman" w:cs="Times New Roman"/>
-          <w:i/>
-          <w:sz w:val="24"/>
-          <w:szCs w:val="24"/>
-        </w:rPr>
-        <w:t xml:space="preserve">M = </w:t>
-      </w:r>
-      <w:r>
-        <w:rPr>
-          <w:rFonts w:ascii="Times New Roman" w:hAnsi="Times New Roman" w:cs="Times New Roman"/>
-          <w:sz w:val="24"/>
-          <w:szCs w:val="24"/>
-        </w:rPr>
-        <w:t xml:space="preserve">4.92, </w:t>
-      </w:r>
-      <w:r>
-        <w:rPr>
-          <w:rFonts w:ascii="Times New Roman" w:hAnsi="Times New Roman" w:cs="Times New Roman"/>
-          <w:i/>
-          <w:sz w:val="24"/>
-          <w:szCs w:val="24"/>
-        </w:rPr>
-        <w:t>SD</w:t>
-      </w:r>
-      <w:r>
-        <w:rPr>
-          <w:rFonts w:ascii="Times New Roman" w:hAnsi="Times New Roman" w:cs="Times New Roman"/>
-          <w:sz w:val="24"/>
-          <w:szCs w:val="24"/>
-        </w:rPr>
-        <w:t xml:space="preserve"> = 1.80) by their partner. Furthermore, they were not happy (</w:t>
-      </w:r>
-      <w:r>
-        <w:rPr>
-          <w:rFonts w:ascii="Times New Roman" w:hAnsi="Times New Roman" w:cs="Times New Roman"/>
-          <w:i/>
-          <w:sz w:val="24"/>
-          <w:szCs w:val="24"/>
-        </w:rPr>
-        <w:t xml:space="preserve">M = </w:t>
-      </w:r>
-      <w:r>
-        <w:rPr>
-          <w:rFonts w:ascii="Times New Roman" w:hAnsi="Times New Roman" w:cs="Times New Roman"/>
-          <w:sz w:val="24"/>
-          <w:szCs w:val="24"/>
-        </w:rPr>
-        <w:t xml:space="preserve">2.45, </w:t>
-      </w:r>
-      <w:r>
-        <w:rPr>
-          <w:rFonts w:ascii="Times New Roman" w:hAnsi="Times New Roman" w:cs="Times New Roman"/>
-          <w:i/>
-          <w:sz w:val="24"/>
-          <w:szCs w:val="24"/>
-        </w:rPr>
-        <w:t>SD</w:t>
-      </w:r>
-      <w:r>
-        <w:rPr>
-          <w:rFonts w:ascii="Times New Roman" w:hAnsi="Times New Roman" w:cs="Times New Roman"/>
-          <w:sz w:val="24"/>
-          <w:szCs w:val="24"/>
-        </w:rPr>
-        <w:t xml:space="preserve"> = 1.41) or pleased (</w:t>
-      </w:r>
-      <w:r>
-        <w:rPr>
-          <w:rFonts w:ascii="Times New Roman" w:hAnsi="Times New Roman" w:cs="Times New Roman"/>
-          <w:i/>
-          <w:sz w:val="24"/>
-          <w:szCs w:val="24"/>
-        </w:rPr>
-        <w:t xml:space="preserve">M </w:t>
-      </w:r>
-      <w:r>
-        <w:rPr>
-          <w:rFonts w:ascii="Times New Roman" w:hAnsi="Times New Roman" w:cs="Times New Roman"/>
-          <w:sz w:val="24"/>
-          <w:szCs w:val="24"/>
-        </w:rPr>
-        <w:t xml:space="preserve">= 2.18, </w:t>
-      </w:r>
-      <w:r>
-        <w:rPr>
-          <w:rFonts w:ascii="Times New Roman" w:hAnsi="Times New Roman" w:cs="Times New Roman"/>
-          <w:i/>
-          <w:sz w:val="24"/>
-          <w:szCs w:val="24"/>
-        </w:rPr>
-        <w:t xml:space="preserve">SD </w:t>
-      </w:r>
-      <w:r>
-        <w:rPr>
-          <w:rFonts w:ascii="Times New Roman" w:hAnsi="Times New Roman" w:cs="Times New Roman"/>
-          <w:sz w:val="24"/>
-          <w:szCs w:val="24"/>
-        </w:rPr>
-        <w:t>= 1.37) with their partner and found the feedback unhelpful (</w:t>
-      </w:r>
-      <w:r>
-        <w:rPr>
-          <w:rFonts w:ascii="Times New Roman" w:hAnsi="Times New Roman" w:cs="Times New Roman"/>
-          <w:i/>
-          <w:sz w:val="24"/>
-          <w:szCs w:val="24"/>
-        </w:rPr>
-        <w:t xml:space="preserve">M </w:t>
-      </w:r>
-      <w:r>
-        <w:rPr>
-          <w:rFonts w:ascii="Times New Roman" w:hAnsi="Times New Roman" w:cs="Times New Roman"/>
-          <w:sz w:val="24"/>
-          <w:szCs w:val="24"/>
-        </w:rPr>
-        <w:t xml:space="preserve">= 1.78, </w:t>
-      </w:r>
-      <w:r>
-        <w:rPr>
-          <w:rFonts w:ascii="Times New Roman" w:hAnsi="Times New Roman" w:cs="Times New Roman"/>
-          <w:i/>
-          <w:sz w:val="24"/>
-          <w:szCs w:val="24"/>
-        </w:rPr>
-        <w:t xml:space="preserve">SD </w:t>
-      </w:r>
-      <w:r>
-        <w:rPr>
-          <w:rFonts w:ascii="Times New Roman" w:hAnsi="Times New Roman" w:cs="Times New Roman"/>
-          <w:sz w:val="24"/>
-          <w:szCs w:val="24"/>
-        </w:rPr>
-        <w:t>= 1.23).</w:t>
+        <w:t xml:space="preserve">d </w:t>
+      </w:r>
+      <w:r>
+        <w:rPr>
+          <w:rFonts w:ascii="Times New Roman" w:hAnsi="Times New Roman" w:cs="Times New Roman"/>
+          <w:sz w:val="24"/>
+          <w:szCs w:val="24"/>
+        </w:rPr>
+        <w:t>= 2.2</w:t>
+      </w:r>
+      <w:r>
+        <w:rPr>
+          <w:rFonts w:ascii="Times New Roman" w:hAnsi="Times New Roman" w:cs="Times New Roman"/>
+          <w:sz w:val="24"/>
+          <w:szCs w:val="24"/>
+        </w:rPr>
+        <w:t xml:space="preserve"> (1.87, 2.54</w:t>
+      </w:r>
+      <w:r>
+        <w:rPr>
+          <w:rFonts w:ascii="Times New Roman" w:hAnsi="Times New Roman" w:cs="Times New Roman"/>
+          <w:sz w:val="24"/>
+          <w:szCs w:val="24"/>
+        </w:rPr>
+        <w:t>)</w:t>
+      </w:r>
+      <w:r>
+        <w:rPr>
+          <w:rFonts w:ascii="Times New Roman" w:hAnsi="Times New Roman" w:cs="Times New Roman"/>
+          <w:sz w:val="24"/>
+          <w:szCs w:val="24"/>
+        </w:rPr>
+        <w:t>)</w:t>
+      </w:r>
+      <w:r>
+        <w:rPr>
+          <w:rFonts w:ascii="Times New Roman" w:hAnsi="Times New Roman" w:cs="Times New Roman"/>
+          <w:sz w:val="24"/>
+          <w:szCs w:val="24"/>
+        </w:rPr>
+        <w:t xml:space="preserve">. </w:t>
       </w:r>
     </w:p>
     <w:p>
@@ -6129,165 +5985,273 @@
           <w:szCs w:val="24"/>
         </w:rPr>
       </w:pPr>
-      <w:proofErr w:type="gramStart"/>
-      <w:r>
-        <w:rPr>
-          <w:rFonts w:ascii="Times New Roman" w:hAnsi="Times New Roman" w:cs="Times New Roman"/>
-          <w:b/>
-          <w:sz w:val="24"/>
-          <w:szCs w:val="24"/>
-        </w:rPr>
-        <w:t>Quality Control.</w:t>
-      </w:r>
-      <w:proofErr w:type="gramEnd"/>
-      <w:r>
-        <w:rPr>
-          <w:rFonts w:ascii="Times New Roman" w:hAnsi="Times New Roman" w:cs="Times New Roman"/>
-          <w:b/>
-          <w:sz w:val="24"/>
-          <w:szCs w:val="24"/>
-        </w:rPr>
-        <w:t xml:space="preserve"> </w:t>
-      </w:r>
-      <w:r>
-        <w:rPr>
-          <w:rFonts w:ascii="Times New Roman" w:hAnsi="Times New Roman" w:cs="Times New Roman"/>
-          <w:sz w:val="24"/>
-          <w:szCs w:val="24"/>
-        </w:rPr>
-        <w:t xml:space="preserve">Of the </w:t>
-      </w:r>
-      <w:r>
-        <w:rPr>
-          <w:rFonts w:ascii="Times New Roman" w:hAnsi="Times New Roman" w:cs="Times New Roman"/>
-          <w:sz w:val="24"/>
-          <w:szCs w:val="24"/>
-          <w:highlight w:val="yellow"/>
-        </w:rPr>
-        <w:t>33</w:t>
-      </w:r>
-      <w:r>
-        <w:rPr>
-          <w:rFonts w:ascii="Times New Roman" w:hAnsi="Times New Roman" w:cs="Times New Roman"/>
-          <w:sz w:val="24"/>
-          <w:szCs w:val="24"/>
-          <w:highlight w:val="yellow"/>
-        </w:rPr>
-        <w:t>5</w:t>
-      </w:r>
-      <w:r>
-        <w:rPr>
-          <w:rFonts w:ascii="Times New Roman" w:hAnsi="Times New Roman" w:cs="Times New Roman"/>
-          <w:sz w:val="24"/>
-          <w:szCs w:val="24"/>
-        </w:rPr>
-        <w:t xml:space="preserve"> participants, 86 indicated on the debriefing form that the </w:t>
-      </w:r>
-      <w:r>
-        <w:rPr>
-          <w:rFonts w:ascii="Times New Roman" w:hAnsi="Times New Roman" w:cs="Times New Roman"/>
-          <w:sz w:val="24"/>
-          <w:szCs w:val="24"/>
-        </w:rPr>
-        <w:t>purpose of the experiment was to study the effects of violent g</w:t>
-      </w:r>
-      <w:bookmarkStart w:id="1" w:name="_GoBack"/>
-      <w:bookmarkEnd w:id="1"/>
-      <w:r>
-        <w:rPr>
-          <w:rFonts w:ascii="Times New Roman" w:hAnsi="Times New Roman" w:cs="Times New Roman"/>
-          <w:sz w:val="24"/>
-          <w:szCs w:val="24"/>
-        </w:rPr>
-        <w:t>ames on aggressive behavior</w:t>
-      </w:r>
-      <w:r>
-        <w:rPr>
-          <w:rFonts w:ascii="Times New Roman" w:hAnsi="Times New Roman" w:cs="Times New Roman"/>
-          <w:sz w:val="24"/>
-          <w:szCs w:val="24"/>
-        </w:rPr>
-        <w:t xml:space="preserve"> without selecting any of the other offered purposes</w:t>
-      </w:r>
-      <w:r>
-        <w:rPr>
-          <w:rFonts w:ascii="Times New Roman" w:hAnsi="Times New Roman" w:cs="Times New Roman"/>
-          <w:sz w:val="24"/>
-          <w:szCs w:val="24"/>
-        </w:rPr>
-        <w:t xml:space="preserve">. </w:t>
-      </w:r>
-      <w:r>
-        <w:rPr>
-          <w:rFonts w:ascii="Times New Roman" w:hAnsi="Times New Roman" w:cs="Times New Roman"/>
-          <w:sz w:val="24"/>
-          <w:szCs w:val="24"/>
-        </w:rPr>
-        <w:t xml:space="preserve">A further 2 </w:t>
-      </w:r>
-      <w:r>
-        <w:rPr>
-          <w:rFonts w:ascii="Times New Roman" w:hAnsi="Times New Roman" w:cs="Times New Roman"/>
-          <w:sz w:val="24"/>
-          <w:szCs w:val="24"/>
-        </w:rPr>
-        <w:t xml:space="preserve">subjects had gameplay data indicating that they had been wounded or slain in the </w:t>
-      </w:r>
-      <w:r>
-        <w:rPr>
-          <w:rFonts w:ascii="Times New Roman" w:hAnsi="Times New Roman" w:cs="Times New Roman"/>
-          <w:sz w:val="24"/>
-          <w:szCs w:val="24"/>
-        </w:rPr>
-        <w:t xml:space="preserve">easy game condition. A further </w:t>
-      </w:r>
-      <w:r>
-        <w:rPr>
-          <w:rFonts w:ascii="Times New Roman" w:hAnsi="Times New Roman" w:cs="Times New Roman"/>
-          <w:sz w:val="24"/>
-          <w:szCs w:val="24"/>
-        </w:rPr>
-        <w:t>24</w:t>
-      </w:r>
-      <w:r>
-        <w:rPr>
-          <w:rFonts w:ascii="Times New Roman" w:hAnsi="Times New Roman" w:cs="Times New Roman"/>
-          <w:sz w:val="24"/>
-          <w:szCs w:val="24"/>
-        </w:rPr>
-        <w:t xml:space="preserve"> subjects were excluded because the research assistants indicated some failure </w:t>
-      </w:r>
-      <w:r>
-        <w:rPr>
-          <w:rFonts w:ascii="Times New Roman" w:hAnsi="Times New Roman" w:cs="Times New Roman"/>
-          <w:sz w:val="24"/>
-          <w:szCs w:val="24"/>
-        </w:rPr>
-        <w:t>of deception or of methodology. T</w:t>
-      </w:r>
-      <w:r>
-        <w:rPr>
-          <w:rFonts w:ascii="Times New Roman" w:hAnsi="Times New Roman" w:cs="Times New Roman"/>
-          <w:sz w:val="24"/>
-          <w:szCs w:val="24"/>
-        </w:rPr>
-        <w:t>he effective sample size was 223</w:t>
-      </w:r>
-      <w:r>
-        <w:rPr>
-          <w:rFonts w:ascii="Times New Roman" w:hAnsi="Times New Roman" w:cs="Times New Roman"/>
-          <w:sz w:val="24"/>
-          <w:szCs w:val="24"/>
-        </w:rPr>
-        <w:t>.</w:t>
-      </w:r>
-      <w:r>
-        <w:rPr>
-          <w:rFonts w:ascii="Times New Roman" w:hAnsi="Times New Roman" w:cs="Times New Roman"/>
-          <w:sz w:val="24"/>
-          <w:szCs w:val="24"/>
-        </w:rPr>
-        <w:t xml:space="preserve"> Of these, digit ratios are available for only 152 at the present moment.</w:t>
+      <w:r>
+        <w:rPr>
+          <w:rFonts w:ascii="Times New Roman" w:hAnsi="Times New Roman" w:cs="Times New Roman"/>
+          <w:sz w:val="24"/>
+          <w:szCs w:val="24"/>
+        </w:rPr>
+        <w:t>Mean evaluations of the participants’ interactions with the partner were also assessed. Participants generally indicated that they were irritated (</w:t>
+      </w:r>
+      <w:r>
+        <w:rPr>
+          <w:rFonts w:ascii="Times New Roman" w:hAnsi="Times New Roman" w:cs="Times New Roman"/>
+          <w:i/>
+          <w:sz w:val="24"/>
+          <w:szCs w:val="24"/>
+        </w:rPr>
+        <w:t>M</w:t>
+      </w:r>
+      <w:r>
+        <w:rPr>
+          <w:rFonts w:ascii="Times New Roman" w:hAnsi="Times New Roman" w:cs="Times New Roman"/>
+          <w:sz w:val="24"/>
+          <w:szCs w:val="24"/>
+        </w:rPr>
+        <w:t xml:space="preserve"> = </w:t>
+      </w:r>
+      <w:r>
+        <w:rPr>
+          <w:rFonts w:ascii="Times New Roman" w:hAnsi="Times New Roman" w:cs="Times New Roman"/>
+          <w:sz w:val="24"/>
+          <w:szCs w:val="24"/>
+        </w:rPr>
+        <w:t>4</w:t>
+      </w:r>
+      <w:r>
+        <w:rPr>
+          <w:rFonts w:ascii="Times New Roman" w:hAnsi="Times New Roman" w:cs="Times New Roman"/>
+          <w:sz w:val="24"/>
+          <w:szCs w:val="24"/>
+        </w:rPr>
+        <w:t>.92</w:t>
+      </w:r>
+      <w:r>
+        <w:rPr>
+          <w:rFonts w:ascii="Times New Roman" w:hAnsi="Times New Roman" w:cs="Times New Roman"/>
+          <w:sz w:val="24"/>
+          <w:szCs w:val="24"/>
+        </w:rPr>
+        <w:t xml:space="preserve">, </w:t>
+      </w:r>
+      <w:r>
+        <w:rPr>
+          <w:rFonts w:ascii="Times New Roman" w:hAnsi="Times New Roman" w:cs="Times New Roman"/>
+          <w:i/>
+          <w:sz w:val="24"/>
+          <w:szCs w:val="24"/>
+        </w:rPr>
+        <w:t>SD</w:t>
+      </w:r>
+      <w:r>
+        <w:rPr>
+          <w:rFonts w:ascii="Times New Roman" w:hAnsi="Times New Roman" w:cs="Times New Roman"/>
+          <w:sz w:val="24"/>
+          <w:szCs w:val="24"/>
+        </w:rPr>
+        <w:t xml:space="preserve"> = 1.71</w:t>
+      </w:r>
+      <w:r>
+        <w:rPr>
+          <w:rFonts w:ascii="Times New Roman" w:hAnsi="Times New Roman" w:cs="Times New Roman"/>
+          <w:sz w:val="24"/>
+          <w:szCs w:val="24"/>
+        </w:rPr>
+        <w:t>), angered (</w:t>
+      </w:r>
+      <w:r>
+        <w:rPr>
+          <w:rFonts w:ascii="Times New Roman" w:hAnsi="Times New Roman" w:cs="Times New Roman"/>
+          <w:i/>
+          <w:sz w:val="24"/>
+          <w:szCs w:val="24"/>
+        </w:rPr>
+        <w:t xml:space="preserve">M = </w:t>
+      </w:r>
+      <w:r>
+        <w:rPr>
+          <w:rFonts w:ascii="Times New Roman" w:hAnsi="Times New Roman" w:cs="Times New Roman"/>
+          <w:sz w:val="24"/>
+          <w:szCs w:val="24"/>
+        </w:rPr>
+        <w:t>4.22</w:t>
+      </w:r>
+      <w:r>
+        <w:rPr>
+          <w:rFonts w:ascii="Times New Roman" w:hAnsi="Times New Roman" w:cs="Times New Roman"/>
+          <w:sz w:val="24"/>
+          <w:szCs w:val="24"/>
+        </w:rPr>
+        <w:t xml:space="preserve">, </w:t>
+      </w:r>
+      <w:r>
+        <w:rPr>
+          <w:rFonts w:ascii="Times New Roman" w:hAnsi="Times New Roman" w:cs="Times New Roman"/>
+          <w:i/>
+          <w:sz w:val="24"/>
+          <w:szCs w:val="24"/>
+        </w:rPr>
+        <w:t>SD</w:t>
+      </w:r>
+      <w:r>
+        <w:rPr>
+          <w:rFonts w:ascii="Times New Roman" w:hAnsi="Times New Roman" w:cs="Times New Roman"/>
+          <w:sz w:val="24"/>
+          <w:szCs w:val="24"/>
+        </w:rPr>
+        <w:t xml:space="preserve"> = 1.75</w:t>
+      </w:r>
+      <w:r>
+        <w:rPr>
+          <w:rFonts w:ascii="Times New Roman" w:hAnsi="Times New Roman" w:cs="Times New Roman"/>
+          <w:sz w:val="24"/>
+          <w:szCs w:val="24"/>
+        </w:rPr>
+        <w:t xml:space="preserve">), </w:t>
+      </w:r>
+      <w:r>
+        <w:rPr>
+          <w:rFonts w:ascii="Times New Roman" w:hAnsi="Times New Roman" w:cs="Times New Roman"/>
+          <w:sz w:val="24"/>
+          <w:szCs w:val="24"/>
+        </w:rPr>
+        <w:t>and annoyed (</w:t>
+      </w:r>
+      <w:r>
+        <w:rPr>
+          <w:rFonts w:ascii="Times New Roman" w:hAnsi="Times New Roman" w:cs="Times New Roman"/>
+          <w:i/>
+          <w:sz w:val="24"/>
+          <w:szCs w:val="24"/>
+        </w:rPr>
+        <w:t xml:space="preserve">M = </w:t>
+      </w:r>
+      <w:r>
+        <w:rPr>
+          <w:rFonts w:ascii="Times New Roman" w:hAnsi="Times New Roman" w:cs="Times New Roman"/>
+          <w:sz w:val="24"/>
+          <w:szCs w:val="24"/>
+        </w:rPr>
+        <w:t xml:space="preserve">4.92, </w:t>
+      </w:r>
+      <w:r>
+        <w:rPr>
+          <w:rFonts w:ascii="Times New Roman" w:hAnsi="Times New Roman" w:cs="Times New Roman"/>
+          <w:i/>
+          <w:sz w:val="24"/>
+          <w:szCs w:val="24"/>
+        </w:rPr>
+        <w:t>SD</w:t>
+      </w:r>
+      <w:r>
+        <w:rPr>
+          <w:rFonts w:ascii="Times New Roman" w:hAnsi="Times New Roman" w:cs="Times New Roman"/>
+          <w:sz w:val="24"/>
+          <w:szCs w:val="24"/>
+        </w:rPr>
+        <w:t xml:space="preserve"> = 1.80) by their partner. Furthermore, they were not happy (</w:t>
+      </w:r>
+      <w:r>
+        <w:rPr>
+          <w:rFonts w:ascii="Times New Roman" w:hAnsi="Times New Roman" w:cs="Times New Roman"/>
+          <w:i/>
+          <w:sz w:val="24"/>
+          <w:szCs w:val="24"/>
+        </w:rPr>
+        <w:t xml:space="preserve">M = </w:t>
+      </w:r>
+      <w:r>
+        <w:rPr>
+          <w:rFonts w:ascii="Times New Roman" w:hAnsi="Times New Roman" w:cs="Times New Roman"/>
+          <w:sz w:val="24"/>
+          <w:szCs w:val="24"/>
+        </w:rPr>
+        <w:t xml:space="preserve">2.45, </w:t>
+      </w:r>
+      <w:r>
+        <w:rPr>
+          <w:rFonts w:ascii="Times New Roman" w:hAnsi="Times New Roman" w:cs="Times New Roman"/>
+          <w:i/>
+          <w:sz w:val="24"/>
+          <w:szCs w:val="24"/>
+        </w:rPr>
+        <w:t>SD</w:t>
+      </w:r>
+      <w:r>
+        <w:rPr>
+          <w:rFonts w:ascii="Times New Roman" w:hAnsi="Times New Roman" w:cs="Times New Roman"/>
+          <w:sz w:val="24"/>
+          <w:szCs w:val="24"/>
+        </w:rPr>
+        <w:t xml:space="preserve"> = 1.41) or pleased (</w:t>
+      </w:r>
+      <w:r>
+        <w:rPr>
+          <w:rFonts w:ascii="Times New Roman" w:hAnsi="Times New Roman" w:cs="Times New Roman"/>
+          <w:i/>
+          <w:sz w:val="24"/>
+          <w:szCs w:val="24"/>
+        </w:rPr>
+        <w:t xml:space="preserve">M </w:t>
+      </w:r>
+      <w:r>
+        <w:rPr>
+          <w:rFonts w:ascii="Times New Roman" w:hAnsi="Times New Roman" w:cs="Times New Roman"/>
+          <w:sz w:val="24"/>
+          <w:szCs w:val="24"/>
+        </w:rPr>
+        <w:t xml:space="preserve">= 2.18, </w:t>
+      </w:r>
+      <w:r>
+        <w:rPr>
+          <w:rFonts w:ascii="Times New Roman" w:hAnsi="Times New Roman" w:cs="Times New Roman"/>
+          <w:i/>
+          <w:sz w:val="24"/>
+          <w:szCs w:val="24"/>
+        </w:rPr>
+        <w:t xml:space="preserve">SD </w:t>
+      </w:r>
+      <w:r>
+        <w:rPr>
+          <w:rFonts w:ascii="Times New Roman" w:hAnsi="Times New Roman" w:cs="Times New Roman"/>
+          <w:sz w:val="24"/>
+          <w:szCs w:val="24"/>
+        </w:rPr>
+        <w:t>= 1.37) with their partner and found the feedback unhelpful (</w:t>
+      </w:r>
+      <w:r>
+        <w:rPr>
+          <w:rFonts w:ascii="Times New Roman" w:hAnsi="Times New Roman" w:cs="Times New Roman"/>
+          <w:i/>
+          <w:sz w:val="24"/>
+          <w:szCs w:val="24"/>
+        </w:rPr>
+        <w:t xml:space="preserve">M </w:t>
+      </w:r>
+      <w:r>
+        <w:rPr>
+          <w:rFonts w:ascii="Times New Roman" w:hAnsi="Times New Roman" w:cs="Times New Roman"/>
+          <w:sz w:val="24"/>
+          <w:szCs w:val="24"/>
+        </w:rPr>
+        <w:t xml:space="preserve">= 1.78, </w:t>
+      </w:r>
+      <w:r>
+        <w:rPr>
+          <w:rFonts w:ascii="Times New Roman" w:hAnsi="Times New Roman" w:cs="Times New Roman"/>
+          <w:i/>
+          <w:sz w:val="24"/>
+          <w:szCs w:val="24"/>
+        </w:rPr>
+        <w:t xml:space="preserve">SD </w:t>
+      </w:r>
+      <w:r>
+        <w:rPr>
+          <w:rFonts w:ascii="Times New Roman" w:hAnsi="Times New Roman" w:cs="Times New Roman"/>
+          <w:sz w:val="24"/>
+          <w:szCs w:val="24"/>
+        </w:rPr>
+        <w:t>= 1.23).</w:t>
       </w:r>
     </w:p>
     <w:p>
@@ -6305,23 +6269,655 @@
           <w:sz w:val="24"/>
           <w:szCs w:val="24"/>
         </w:rPr>
-        <w:t>We note that our</w:t>
-      </w:r>
-      <w:r>
-        <w:rPr>
-          <w:rFonts w:ascii="Times New Roman" w:hAnsi="Times New Roman" w:cs="Times New Roman"/>
-          <w:sz w:val="24"/>
-          <w:szCs w:val="24"/>
-        </w:rPr>
-        <w:t xml:space="preserve"> failure of deception rate of 25.7</w:t>
-      </w:r>
-      <w:r>
-        <w:rPr>
-          <w:rFonts w:ascii="Times New Roman" w:hAnsi="Times New Roman" w:cs="Times New Roman"/>
-          <w:sz w:val="24"/>
-          <w:szCs w:val="24"/>
-        </w:rPr>
-        <w:t xml:space="preserve">% is considerably higher than our anticipated 11% rate or of rates reported in previous work. It is possible that our funneled </w:t>
+        <w:t xml:space="preserve">To determine whether the </w:t>
+      </w:r>
+      <w:proofErr w:type="spellStart"/>
+      <w:r>
+        <w:rPr>
+          <w:rFonts w:ascii="Times New Roman" w:hAnsi="Times New Roman" w:cs="Times New Roman"/>
+          <w:sz w:val="24"/>
+          <w:szCs w:val="24"/>
+        </w:rPr>
+        <w:t>coldpressor</w:t>
+      </w:r>
+      <w:proofErr w:type="spellEnd"/>
+      <w:r>
+        <w:rPr>
+          <w:rFonts w:ascii="Times New Roman" w:hAnsi="Times New Roman" w:cs="Times New Roman"/>
+          <w:sz w:val="24"/>
+          <w:szCs w:val="24"/>
+        </w:rPr>
+        <w:t xml:space="preserve"> dependent variable was a sensitive measure of aggression, I tested whether these participant evaluations were related to </w:t>
+      </w:r>
+      <w:proofErr w:type="spellStart"/>
+      <w:r>
+        <w:rPr>
+          <w:rFonts w:ascii="Times New Roman" w:hAnsi="Times New Roman" w:cs="Times New Roman"/>
+          <w:sz w:val="24"/>
+          <w:szCs w:val="24"/>
+        </w:rPr>
+        <w:t>coldpressor</w:t>
+      </w:r>
+      <w:proofErr w:type="spellEnd"/>
+      <w:r>
+        <w:rPr>
+          <w:rFonts w:ascii="Times New Roman" w:hAnsi="Times New Roman" w:cs="Times New Roman"/>
+          <w:sz w:val="24"/>
+          <w:szCs w:val="24"/>
+        </w:rPr>
+        <w:t xml:space="preserve"> assignments. First, a principal component was extracted from participants’ six ratings of the interaction, described above. The first component accounted for 57% of the variance and had the expected pattern of loadings: .51, .45, and .50 for irritation, anger, and annoyance, -.35, -.22, and -.33 for happiness, helpfulness, and pleasure. </w:t>
+      </w:r>
+      <w:r>
+        <w:rPr>
+          <w:rFonts w:ascii="Times New Roman" w:hAnsi="Times New Roman" w:cs="Times New Roman"/>
+          <w:sz w:val="24"/>
+          <w:szCs w:val="24"/>
+        </w:rPr>
+        <w:t xml:space="preserve">This component was then used as a linear predictor of </w:t>
+      </w:r>
+      <w:proofErr w:type="spellStart"/>
+      <w:r>
+        <w:rPr>
+          <w:rFonts w:ascii="Times New Roman" w:hAnsi="Times New Roman" w:cs="Times New Roman"/>
+          <w:sz w:val="24"/>
+          <w:szCs w:val="24"/>
+        </w:rPr>
+        <w:t>coldpressor</w:t>
+      </w:r>
+      <w:proofErr w:type="spellEnd"/>
+      <w:r>
+        <w:rPr>
+          <w:rFonts w:ascii="Times New Roman" w:hAnsi="Times New Roman" w:cs="Times New Roman"/>
+          <w:sz w:val="24"/>
+          <w:szCs w:val="24"/>
+        </w:rPr>
+        <w:t xml:space="preserve"> assignment. The relationship was moderately strong, </w:t>
+      </w:r>
+      <w:proofErr w:type="gramStart"/>
+      <w:r>
+        <w:rPr>
+          <w:rFonts w:ascii="Times New Roman" w:hAnsi="Times New Roman" w:cs="Times New Roman"/>
+          <w:i/>
+          <w:sz w:val="24"/>
+          <w:szCs w:val="24"/>
+        </w:rPr>
+        <w:t>t</w:t>
+      </w:r>
+      <w:r>
+        <w:rPr>
+          <w:rFonts w:ascii="Times New Roman" w:hAnsi="Times New Roman" w:cs="Times New Roman"/>
+          <w:sz w:val="24"/>
+          <w:szCs w:val="24"/>
+        </w:rPr>
+        <w:t>(</w:t>
+      </w:r>
+      <w:proofErr w:type="gramEnd"/>
+      <w:r>
+        <w:rPr>
+          <w:rFonts w:ascii="Times New Roman" w:hAnsi="Times New Roman" w:cs="Times New Roman"/>
+          <w:sz w:val="24"/>
+          <w:szCs w:val="24"/>
+        </w:rPr>
+        <w:t xml:space="preserve">196) = 5.43, </w:t>
+      </w:r>
+      <w:r>
+        <w:rPr>
+          <w:rFonts w:ascii="Times New Roman" w:hAnsi="Times New Roman" w:cs="Times New Roman"/>
+          <w:i/>
+          <w:sz w:val="24"/>
+          <w:szCs w:val="24"/>
+        </w:rPr>
+        <w:t xml:space="preserve">r </w:t>
+      </w:r>
+      <w:r>
+        <w:rPr>
+          <w:rFonts w:ascii="Times New Roman" w:hAnsi="Times New Roman" w:cs="Times New Roman"/>
+          <w:sz w:val="24"/>
+          <w:szCs w:val="24"/>
+        </w:rPr>
+        <w:t xml:space="preserve">= .36 (.22, .46), suggesting that the </w:t>
+      </w:r>
+      <w:proofErr w:type="spellStart"/>
+      <w:r>
+        <w:rPr>
+          <w:rFonts w:ascii="Times New Roman" w:hAnsi="Times New Roman" w:cs="Times New Roman"/>
+          <w:sz w:val="24"/>
+          <w:szCs w:val="24"/>
+        </w:rPr>
+        <w:t>coldpressor</w:t>
+      </w:r>
+      <w:proofErr w:type="spellEnd"/>
+      <w:r>
+        <w:rPr>
+          <w:rFonts w:ascii="Times New Roman" w:hAnsi="Times New Roman" w:cs="Times New Roman"/>
+          <w:sz w:val="24"/>
+          <w:szCs w:val="24"/>
+        </w:rPr>
+        <w:t xml:space="preserve"> measure was indeed influenced by participants’ intent to aggress. </w:t>
+      </w:r>
+      <w:proofErr w:type="gramStart"/>
+      <w:r>
+        <w:rPr>
+          <w:rFonts w:ascii="Times New Roman" w:hAnsi="Times New Roman" w:cs="Times New Roman"/>
+          <w:sz w:val="24"/>
+          <w:szCs w:val="24"/>
+        </w:rPr>
+        <w:t xml:space="preserve">A scatterplot and </w:t>
+      </w:r>
+      <w:r>
+        <w:rPr>
+          <w:rFonts w:ascii="Times New Roman" w:hAnsi="Times New Roman" w:cs="Times New Roman"/>
+          <w:sz w:val="24"/>
+          <w:szCs w:val="24"/>
+        </w:rPr>
+        <w:t>loess regression line are</w:t>
+      </w:r>
+      <w:proofErr w:type="gramEnd"/>
+      <w:r>
+        <w:rPr>
+          <w:rFonts w:ascii="Times New Roman" w:hAnsi="Times New Roman" w:cs="Times New Roman"/>
+          <w:sz w:val="24"/>
+          <w:szCs w:val="24"/>
+        </w:rPr>
+        <w:t xml:space="preserve"> provided in </w:t>
+      </w:r>
+      <w:r>
+        <w:rPr>
+          <w:rFonts w:ascii="Times New Roman" w:hAnsi="Times New Roman" w:cs="Times New Roman"/>
+          <w:sz w:val="24"/>
+          <w:szCs w:val="24"/>
+          <w:highlight w:val="red"/>
+        </w:rPr>
+        <w:t>Figure XXX.</w:t>
+      </w:r>
+    </w:p>
+    <w:p>
+      <w:pPr>
+        <w:ind w:firstLine="720"/>
+        <w:rPr>
+          <w:rFonts w:ascii="Times New Roman" w:hAnsi="Times New Roman" w:cs="Times New Roman"/>
+          <w:sz w:val="24"/>
+          <w:szCs w:val="24"/>
+        </w:rPr>
+      </w:pPr>
+      <w:r>
+        <w:rPr>
+          <w:rFonts w:ascii="Times New Roman" w:hAnsi="Times New Roman" w:cs="Times New Roman"/>
+          <w:sz w:val="24"/>
+          <w:szCs w:val="24"/>
+        </w:rPr>
+        <w:t xml:space="preserve">A 2 (Violence) x 2 (Difficulty) ANOVA was conducted to determine whether the game played influenced participants’ ratings of the interaction. Effects were small and not statistically </w:t>
+      </w:r>
+      <w:proofErr w:type="gramStart"/>
+      <w:r>
+        <w:rPr>
+          <w:rFonts w:ascii="Times New Roman" w:hAnsi="Times New Roman" w:cs="Times New Roman"/>
+          <w:sz w:val="24"/>
+          <w:szCs w:val="24"/>
+        </w:rPr>
+        <w:t>significant,</w:t>
+      </w:r>
+      <w:proofErr w:type="gramEnd"/>
+      <w:r>
+        <w:rPr>
+          <w:rFonts w:ascii="Times New Roman" w:hAnsi="Times New Roman" w:cs="Times New Roman"/>
+          <w:sz w:val="24"/>
+          <w:szCs w:val="24"/>
+        </w:rPr>
+        <w:t xml:space="preserve"> suggesting that the game played had a minimal influence on participants’ ratings of the interaction. See </w:t>
+      </w:r>
+      <w:r>
+        <w:rPr>
+          <w:rFonts w:ascii="Times New Roman" w:hAnsi="Times New Roman" w:cs="Times New Roman"/>
+          <w:sz w:val="24"/>
+          <w:szCs w:val="24"/>
+          <w:highlight w:val="red"/>
+        </w:rPr>
+        <w:t>Table 1</w:t>
+      </w:r>
+      <w:r>
+        <w:rPr>
+          <w:rFonts w:ascii="Times New Roman" w:hAnsi="Times New Roman" w:cs="Times New Roman"/>
+          <w:sz w:val="24"/>
+          <w:szCs w:val="24"/>
+        </w:rPr>
+        <w:t xml:space="preserve"> for this ANOVA output.</w:t>
+      </w:r>
+    </w:p>
+    <w:p>
+      <w:pPr>
+        <w:rPr>
+          <w:rFonts w:ascii="Times New Roman" w:hAnsi="Times New Roman" w:cs="Times New Roman"/>
+          <w:sz w:val="24"/>
+          <w:szCs w:val="24"/>
+        </w:rPr>
+      </w:pPr>
+      <w:r>
+        <w:rPr>
+          <w:rFonts w:ascii="Times New Roman" w:hAnsi="Times New Roman" w:cs="Times New Roman"/>
+          <w:b/>
+          <w:sz w:val="24"/>
+          <w:szCs w:val="24"/>
+        </w:rPr>
+        <w:tab/>
+      </w:r>
+      <w:proofErr w:type="gramStart"/>
+      <w:r>
+        <w:rPr>
+          <w:rFonts w:ascii="Times New Roman" w:hAnsi="Times New Roman" w:cs="Times New Roman"/>
+          <w:b/>
+          <w:sz w:val="24"/>
+          <w:szCs w:val="24"/>
+        </w:rPr>
+        <w:t>Primary Outcome</w:t>
+      </w:r>
+      <w:r>
+        <w:rPr>
+          <w:rFonts w:ascii="Times New Roman" w:hAnsi="Times New Roman" w:cs="Times New Roman"/>
+          <w:b/>
+          <w:sz w:val="24"/>
+          <w:szCs w:val="24"/>
+        </w:rPr>
+        <w:t>.</w:t>
+      </w:r>
+      <w:proofErr w:type="gramEnd"/>
+      <w:r>
+        <w:rPr>
+          <w:rFonts w:ascii="Times New Roman" w:hAnsi="Times New Roman" w:cs="Times New Roman"/>
+          <w:b/>
+          <w:sz w:val="24"/>
+          <w:szCs w:val="24"/>
+        </w:rPr>
+        <w:t xml:space="preserve"> </w:t>
+      </w:r>
+      <w:proofErr w:type="spellStart"/>
+      <w:r>
+        <w:rPr>
+          <w:rFonts w:ascii="Times New Roman" w:hAnsi="Times New Roman" w:cs="Times New Roman"/>
+          <w:sz w:val="24"/>
+          <w:szCs w:val="24"/>
+        </w:rPr>
+        <w:t>Coldpressor</w:t>
+      </w:r>
+      <w:proofErr w:type="spellEnd"/>
+      <w:r>
+        <w:rPr>
+          <w:rFonts w:ascii="Times New Roman" w:hAnsi="Times New Roman" w:cs="Times New Roman"/>
+          <w:sz w:val="24"/>
+          <w:szCs w:val="24"/>
+        </w:rPr>
+        <w:t xml:space="preserve"> assignments were found to be non-normally distributed. Distributions appeared to resemble a mixture of a uniform and a point such that participants </w:t>
+      </w:r>
+      <w:proofErr w:type="gramStart"/>
+      <w:r>
+        <w:rPr>
+          <w:rFonts w:ascii="Times New Roman" w:hAnsi="Times New Roman" w:cs="Times New Roman"/>
+          <w:sz w:val="24"/>
+          <w:szCs w:val="24"/>
+        </w:rPr>
+        <w:t>either followed directions and</w:t>
+      </w:r>
+      <w:proofErr w:type="gramEnd"/>
+      <w:r>
+        <w:rPr>
+          <w:rFonts w:ascii="Times New Roman" w:hAnsi="Times New Roman" w:cs="Times New Roman"/>
+          <w:sz w:val="24"/>
+          <w:szCs w:val="24"/>
+        </w:rPr>
+        <w:t xml:space="preserve"> assigned a random value between 1 and 9 or they decided to aggress against their partner and assigned a 9. </w:t>
+      </w:r>
+      <w:commentRangeStart w:id="2"/>
+      <w:r>
+        <w:rPr>
+          <w:rFonts w:ascii="Times New Roman" w:hAnsi="Times New Roman" w:cs="Times New Roman"/>
+          <w:sz w:val="24"/>
+          <w:szCs w:val="24"/>
+        </w:rPr>
+        <w:t>(See attached histograms.)</w:t>
+      </w:r>
+      <w:commentRangeEnd w:id="2"/>
+      <w:r>
+        <w:rPr>
+          <w:rStyle w:val="CommentReference"/>
+        </w:rPr>
+        <w:commentReference w:id="2"/>
+      </w:r>
+    </w:p>
+    <w:p>
+      <w:pPr>
+        <w:rPr>
+          <w:rFonts w:ascii="Times New Roman" w:hAnsi="Times New Roman" w:cs="Times New Roman"/>
+          <w:sz w:val="24"/>
+          <w:szCs w:val="24"/>
+        </w:rPr>
+      </w:pPr>
+      <w:r>
+        <w:rPr>
+          <w:rFonts w:ascii="Times New Roman" w:hAnsi="Times New Roman" w:cs="Times New Roman"/>
+          <w:b/>
+          <w:sz w:val="24"/>
+          <w:szCs w:val="24"/>
+        </w:rPr>
+        <w:tab/>
+      </w:r>
+      <w:r>
+        <w:rPr>
+          <w:rFonts w:ascii="Times New Roman" w:hAnsi="Times New Roman" w:cs="Times New Roman"/>
+          <w:sz w:val="24"/>
+          <w:szCs w:val="24"/>
+        </w:rPr>
+        <w:t xml:space="preserve">Because of this non-normal distribution, I attempted to model the data in several ways. First, I treated the data as normally distributed for a typical ANOVA, generating effect sizes, confidence intervals, and Bayes factors. Next, I treated the data as being censored from above, attempting to model possible </w:t>
+      </w:r>
+      <w:proofErr w:type="spellStart"/>
+      <w:r>
+        <w:rPr>
+          <w:rFonts w:ascii="Times New Roman" w:hAnsi="Times New Roman" w:cs="Times New Roman"/>
+          <w:sz w:val="24"/>
+          <w:szCs w:val="24"/>
+        </w:rPr>
+        <w:t>coldpressor</w:t>
+      </w:r>
+      <w:proofErr w:type="spellEnd"/>
+      <w:r>
+        <w:rPr>
+          <w:rFonts w:ascii="Times New Roman" w:hAnsi="Times New Roman" w:cs="Times New Roman"/>
+          <w:sz w:val="24"/>
+          <w:szCs w:val="24"/>
+        </w:rPr>
+        <w:t xml:space="preserve"> assignments above the maximum. Finally, I treated </w:t>
+      </w:r>
+      <w:proofErr w:type="spellStart"/>
+      <w:r>
+        <w:rPr>
+          <w:rFonts w:ascii="Times New Roman" w:hAnsi="Times New Roman" w:cs="Times New Roman"/>
+          <w:sz w:val="24"/>
+          <w:szCs w:val="24"/>
+        </w:rPr>
+        <w:t>coldpressor</w:t>
+      </w:r>
+      <w:proofErr w:type="spellEnd"/>
+      <w:r>
+        <w:rPr>
+          <w:rFonts w:ascii="Times New Roman" w:hAnsi="Times New Roman" w:cs="Times New Roman"/>
+          <w:sz w:val="24"/>
+          <w:szCs w:val="24"/>
+        </w:rPr>
+        <w:t xml:space="preserve"> assignment as a categorical outcome with 1-8 representing a single nonaggressive response category and 9 representing an aggressive response category. This categorized variable was analyzed with logistic regression. </w:t>
+      </w:r>
+    </w:p>
+    <w:p>
+      <w:pPr>
+        <w:rPr>
+          <w:rFonts w:ascii="Times New Roman" w:hAnsi="Times New Roman" w:cs="Times New Roman"/>
+          <w:sz w:val="24"/>
+          <w:szCs w:val="24"/>
+        </w:rPr>
+      </w:pPr>
+      <w:r>
+        <w:rPr>
+          <w:rFonts w:ascii="Times New Roman" w:hAnsi="Times New Roman" w:cs="Times New Roman"/>
+          <w:sz w:val="24"/>
+          <w:szCs w:val="24"/>
+        </w:rPr>
+        <w:tab/>
+      </w:r>
+      <w:proofErr w:type="gramStart"/>
+      <w:r>
+        <w:rPr>
+          <w:rFonts w:ascii="Times New Roman" w:hAnsi="Times New Roman" w:cs="Times New Roman"/>
+          <w:b/>
+          <w:sz w:val="24"/>
+          <w:szCs w:val="24"/>
+        </w:rPr>
+        <w:t>Conventional ANOVA.</w:t>
+      </w:r>
+      <w:proofErr w:type="gramEnd"/>
+      <w:r>
+        <w:rPr>
+          <w:rFonts w:ascii="Times New Roman" w:hAnsi="Times New Roman" w:cs="Times New Roman"/>
+          <w:b/>
+          <w:sz w:val="24"/>
+          <w:szCs w:val="24"/>
+        </w:rPr>
+        <w:t xml:space="preserve"> </w:t>
+      </w:r>
+      <w:r>
+        <w:rPr>
+          <w:rFonts w:ascii="Times New Roman" w:hAnsi="Times New Roman" w:cs="Times New Roman"/>
+          <w:sz w:val="24"/>
+          <w:szCs w:val="24"/>
+        </w:rPr>
+        <w:t xml:space="preserve">Beginning with the full 2 (Violence) x </w:t>
+      </w:r>
+      <w:r>
+        <w:rPr>
+          <w:rFonts w:ascii="Times New Roman" w:hAnsi="Times New Roman" w:cs="Times New Roman"/>
+          <w:sz w:val="24"/>
+          <w:szCs w:val="24"/>
+        </w:rPr>
+        <w:t xml:space="preserve">Submitting the data to ANOVA, effects were found to be very small. Estimates of the main effects depended considerably on the treatment of the 2 (Violence) x 2 (Difficulty) interaction, which was statistically significant </w:t>
+      </w:r>
+      <w:r>
+        <w:rPr>
+          <w:rFonts w:ascii="Times New Roman" w:hAnsi="Times New Roman" w:cs="Times New Roman"/>
+          <w:sz w:val="24"/>
+          <w:szCs w:val="24"/>
+          <w:highlight w:val="yellow"/>
+        </w:rPr>
+        <w:t>(</w:t>
+      </w:r>
+      <w:r>
+        <w:rPr>
+          <w:rFonts w:ascii="Times New Roman" w:hAnsi="Times New Roman" w:cs="Times New Roman"/>
+          <w:i/>
+          <w:sz w:val="24"/>
+          <w:szCs w:val="24"/>
+          <w:highlight w:val="yellow"/>
+        </w:rPr>
+        <w:t>t</w:t>
+      </w:r>
+      <w:r>
+        <w:rPr>
+          <w:rFonts w:ascii="Times New Roman" w:hAnsi="Times New Roman" w:cs="Times New Roman"/>
+          <w:sz w:val="24"/>
+          <w:szCs w:val="24"/>
+          <w:highlight w:val="yellow"/>
+        </w:rPr>
+        <w:t>(</w:t>
+      </w:r>
+      <w:r>
+        <w:rPr>
+          <w:rFonts w:ascii="Times New Roman" w:hAnsi="Times New Roman" w:cs="Times New Roman"/>
+          <w:sz w:val="24"/>
+          <w:szCs w:val="24"/>
+          <w:highlight w:val="yellow"/>
+        </w:rPr>
+        <w:t>219</w:t>
+      </w:r>
+      <w:r>
+        <w:rPr>
+          <w:rFonts w:ascii="Times New Roman" w:hAnsi="Times New Roman" w:cs="Times New Roman"/>
+          <w:sz w:val="24"/>
+          <w:szCs w:val="24"/>
+          <w:highlight w:val="yellow"/>
+        </w:rPr>
+        <w:t>) =</w:t>
+      </w:r>
+      <w:r>
+        <w:rPr>
+          <w:rFonts w:ascii="Times New Roman" w:hAnsi="Times New Roman" w:cs="Times New Roman"/>
+          <w:sz w:val="24"/>
+          <w:szCs w:val="24"/>
+          <w:highlight w:val="yellow"/>
+        </w:rPr>
+        <w:t xml:space="preserve"> -2.21, </w:t>
+      </w:r>
+      <w:r>
+        <w:rPr>
+          <w:rFonts w:ascii="Times New Roman" w:hAnsi="Times New Roman" w:cs="Times New Roman"/>
+          <w:i/>
+          <w:sz w:val="24"/>
+          <w:szCs w:val="24"/>
+          <w:highlight w:val="yellow"/>
+        </w:rPr>
+        <w:t xml:space="preserve">r </w:t>
+      </w:r>
+      <w:r>
+        <w:rPr>
+          <w:rFonts w:ascii="Times New Roman" w:hAnsi="Times New Roman" w:cs="Times New Roman"/>
+          <w:sz w:val="24"/>
+          <w:szCs w:val="24"/>
+          <w:highlight w:val="yellow"/>
+        </w:rPr>
+        <w:t>= -.14 (-.27, -.01)</w:t>
+      </w:r>
+      <w:r>
+        <w:rPr>
+          <w:rFonts w:ascii="Times New Roman" w:hAnsi="Times New Roman" w:cs="Times New Roman"/>
+          <w:sz w:val="24"/>
+          <w:szCs w:val="24"/>
+          <w:highlight w:val="yellow"/>
+        </w:rPr>
+        <w:t>)</w:t>
+      </w:r>
+      <w:r>
+        <w:rPr>
+          <w:rFonts w:ascii="Times New Roman" w:hAnsi="Times New Roman" w:cs="Times New Roman"/>
+          <w:sz w:val="24"/>
+          <w:szCs w:val="24"/>
+        </w:rPr>
+        <w:t xml:space="preserve"> but negative, such that violent content increased aggressive behavior among players of the easy game</w:t>
+      </w:r>
+      <w:r>
+        <w:rPr>
+          <w:rFonts w:ascii="Times New Roman" w:hAnsi="Times New Roman" w:cs="Times New Roman"/>
+          <w:sz w:val="24"/>
+          <w:szCs w:val="24"/>
+        </w:rPr>
+        <w:t xml:space="preserve"> </w:t>
+      </w:r>
+      <w:r>
+        <w:rPr>
+          <w:rFonts w:ascii="Times New Roman" w:hAnsi="Times New Roman" w:cs="Times New Roman"/>
+          <w:sz w:val="24"/>
+          <w:szCs w:val="24"/>
+          <w:highlight w:val="yellow"/>
+        </w:rPr>
+        <w:t>(</w:t>
+      </w:r>
+      <w:r>
+        <w:rPr>
+          <w:rFonts w:ascii="Times New Roman" w:hAnsi="Times New Roman" w:cs="Times New Roman"/>
+          <w:i/>
+          <w:sz w:val="24"/>
+          <w:szCs w:val="24"/>
+          <w:highlight w:val="yellow"/>
+        </w:rPr>
+        <w:t>r</w:t>
+      </w:r>
+      <w:r>
+        <w:rPr>
+          <w:rFonts w:ascii="Times New Roman" w:hAnsi="Times New Roman" w:cs="Times New Roman"/>
+          <w:sz w:val="24"/>
+          <w:szCs w:val="24"/>
+          <w:highlight w:val="yellow"/>
+        </w:rPr>
+        <w:t xml:space="preserve"> = </w:t>
+      </w:r>
+      <w:r>
+        <w:rPr>
+          <w:rFonts w:ascii="Times New Roman" w:hAnsi="Times New Roman" w:cs="Times New Roman"/>
+          <w:sz w:val="24"/>
+          <w:szCs w:val="24"/>
+          <w:highlight w:val="yellow"/>
+        </w:rPr>
+        <w:t>.20, (.01, .37)</w:t>
+      </w:r>
+      <w:r>
+        <w:rPr>
+          <w:rFonts w:ascii="Times New Roman" w:hAnsi="Times New Roman" w:cs="Times New Roman"/>
+          <w:sz w:val="24"/>
+          <w:szCs w:val="24"/>
+          <w:highlight w:val="yellow"/>
+        </w:rPr>
+        <w:t>)</w:t>
+      </w:r>
+      <w:r>
+        <w:rPr>
+          <w:rFonts w:ascii="Times New Roman" w:hAnsi="Times New Roman" w:cs="Times New Roman"/>
+          <w:sz w:val="24"/>
+          <w:szCs w:val="24"/>
+        </w:rPr>
+        <w:t xml:space="preserve"> but decreased aggressive behavior among players of the difficult game</w:t>
+      </w:r>
+      <w:r>
+        <w:rPr>
+          <w:rFonts w:ascii="Times New Roman" w:hAnsi="Times New Roman" w:cs="Times New Roman"/>
+          <w:sz w:val="24"/>
+          <w:szCs w:val="24"/>
+        </w:rPr>
+        <w:t xml:space="preserve"> </w:t>
+      </w:r>
+      <w:r>
+        <w:rPr>
+          <w:rFonts w:ascii="Times New Roman" w:hAnsi="Times New Roman" w:cs="Times New Roman"/>
+          <w:sz w:val="24"/>
+          <w:szCs w:val="24"/>
+          <w:highlight w:val="yellow"/>
+        </w:rPr>
+        <w:t>(</w:t>
+      </w:r>
+      <w:r>
+        <w:rPr>
+          <w:rFonts w:ascii="Times New Roman" w:hAnsi="Times New Roman" w:cs="Times New Roman"/>
+          <w:i/>
+          <w:sz w:val="24"/>
+          <w:szCs w:val="24"/>
+          <w:highlight w:val="yellow"/>
+        </w:rPr>
+        <w:t>r</w:t>
+      </w:r>
+      <w:r>
+        <w:rPr>
+          <w:rFonts w:ascii="Times New Roman" w:hAnsi="Times New Roman" w:cs="Times New Roman"/>
+          <w:sz w:val="24"/>
+          <w:szCs w:val="24"/>
+          <w:highlight w:val="yellow"/>
+        </w:rPr>
+        <w:t xml:space="preserve"> = -.10, (-.28, .09</w:t>
+      </w:r>
+      <w:r>
+        <w:rPr>
+          <w:rFonts w:ascii="Times New Roman" w:hAnsi="Times New Roman" w:cs="Times New Roman"/>
+          <w:sz w:val="24"/>
+          <w:szCs w:val="24"/>
+          <w:highlight w:val="yellow"/>
+        </w:rPr>
+        <w:t>)</w:t>
+      </w:r>
+      <w:r>
+        <w:rPr>
+          <w:rFonts w:ascii="Times New Roman" w:hAnsi="Times New Roman" w:cs="Times New Roman"/>
+          <w:sz w:val="24"/>
+          <w:szCs w:val="24"/>
+        </w:rPr>
+        <w:t>)</w:t>
+      </w:r>
+      <w:r>
+        <w:rPr>
+          <w:rFonts w:ascii="Times New Roman" w:hAnsi="Times New Roman" w:cs="Times New Roman"/>
+          <w:sz w:val="24"/>
+          <w:szCs w:val="24"/>
+        </w:rPr>
+        <w:t>.</w:t>
+      </w:r>
+      <w:r>
+        <w:rPr>
+          <w:rFonts w:ascii="Times New Roman" w:hAnsi="Times New Roman" w:cs="Times New Roman"/>
+          <w:sz w:val="24"/>
+          <w:szCs w:val="24"/>
+        </w:rPr>
+        <w:t xml:space="preserve"> This </w:t>
       </w:r>
       <w:r>
         <w:rPr>
@@ -6330,29 +6926,23 @@
           <w:szCs w:val="24"/>
         </w:rPr>
         <w:lastRenderedPageBreak/>
-        <w:t>debriefing process is more sensitive than that used in previous work. It is also possible that our hypothesis was too obvious to the participants given the study design</w:t>
-      </w:r>
-      <w:r>
-        <w:rPr>
-          <w:rStyle w:val="CommentReference"/>
-        </w:rPr>
-        <w:commentReference w:id="2"/>
-      </w:r>
-      <w:r>
-        <w:rPr>
-          <w:rFonts w:ascii="Times New Roman" w:hAnsi="Times New Roman" w:cs="Times New Roman"/>
-          <w:sz w:val="24"/>
-          <w:szCs w:val="24"/>
-        </w:rPr>
-        <w:t xml:space="preserve">. Finally, one possibility is that repeated press releases on the study of violent game effects is reaching broader awareness, reducing the proportion of naïve participants in the population.  </w:t>
-      </w:r>
-      <w:r>
-        <w:rPr>
-          <w:rFonts w:ascii="Times New Roman" w:hAnsi="Times New Roman" w:cs="Times New Roman"/>
-          <w:sz w:val="24"/>
-          <w:szCs w:val="24"/>
-        </w:rPr>
-        <w:t>To be conservative, I report analyses with hypothesis-aware participants removed.</w:t>
+        <w:t xml:space="preserve">interaction would seem at odds with the previous literature on violent game effects, which almost exclusively uses video games in their default, challenging parameters (e.g. my difficult-game condition). Suffice it to say that this interaction does not support the hypothesis of super-additive effects (H4, above) and is </w:t>
+      </w:r>
+      <w:r>
+        <w:rPr>
+          <w:rFonts w:ascii="Times New Roman" w:hAnsi="Times New Roman" w:cs="Times New Roman"/>
+          <w:sz w:val="24"/>
+          <w:szCs w:val="24"/>
+        </w:rPr>
+        <w:t>not interpretable under the theories outlined previously</w:t>
+      </w:r>
+      <w:r>
+        <w:rPr>
+          <w:rFonts w:ascii="Times New Roman" w:hAnsi="Times New Roman" w:cs="Times New Roman"/>
+          <w:sz w:val="24"/>
+          <w:szCs w:val="24"/>
+        </w:rPr>
+        <w:t>.</w:t>
       </w:r>
     </w:p>
     <w:p>
@@ -6372,35 +6962,348 @@
         </w:rPr>
         <w:tab/>
       </w:r>
+      <w:r>
+        <w:rPr>
+          <w:rFonts w:ascii="Times New Roman" w:hAnsi="Times New Roman" w:cs="Times New Roman"/>
+          <w:sz w:val="24"/>
+          <w:szCs w:val="24"/>
+        </w:rPr>
+        <w:t>If this uninterpretable interaction is included in the ANOVA, the main effects of Violence and of Difficulty are small, positive, and statistically significant (</w:t>
+      </w:r>
+      <w:r>
+        <w:rPr>
+          <w:rFonts w:ascii="Times New Roman" w:hAnsi="Times New Roman" w:cs="Times New Roman"/>
+          <w:sz w:val="24"/>
+          <w:szCs w:val="24"/>
+        </w:rPr>
+        <w:t xml:space="preserve">Violence: </w:t>
+      </w:r>
       <w:proofErr w:type="gramStart"/>
       <w:r>
         <w:rPr>
           <w:rFonts w:ascii="Times New Roman" w:hAnsi="Times New Roman" w:cs="Times New Roman"/>
-          <w:b/>
-          <w:sz w:val="24"/>
-          <w:szCs w:val="24"/>
-        </w:rPr>
-        <w:t>Primary Outcome</w:t>
-      </w:r>
-      <w:r>
-        <w:rPr>
-          <w:rFonts w:ascii="Times New Roman" w:hAnsi="Times New Roman" w:cs="Times New Roman"/>
-          <w:b/>
-          <w:sz w:val="24"/>
-          <w:szCs w:val="24"/>
-        </w:rPr>
-        <w:t>.</w:t>
+          <w:i/>
+          <w:sz w:val="24"/>
+          <w:szCs w:val="24"/>
+        </w:rPr>
+        <w:t>t</w:t>
+      </w:r>
+      <w:r>
+        <w:rPr>
+          <w:rFonts w:ascii="Times New Roman" w:hAnsi="Times New Roman" w:cs="Times New Roman"/>
+          <w:sz w:val="24"/>
+          <w:szCs w:val="24"/>
+        </w:rPr>
+        <w:t>(</w:t>
       </w:r>
       <w:proofErr w:type="gramEnd"/>
       <w:r>
         <w:rPr>
           <w:rFonts w:ascii="Times New Roman" w:hAnsi="Times New Roman" w:cs="Times New Roman"/>
-          <w:b/>
+          <w:sz w:val="24"/>
+          <w:szCs w:val="24"/>
+        </w:rPr>
+        <w:t>219</w:t>
+      </w:r>
+      <w:r>
+        <w:rPr>
+          <w:rFonts w:ascii="Times New Roman" w:hAnsi="Times New Roman" w:cs="Times New Roman"/>
+          <w:sz w:val="24"/>
+          <w:szCs w:val="24"/>
+        </w:rPr>
+        <w:t xml:space="preserve">) = </w:t>
+      </w:r>
+      <w:r>
+        <w:rPr>
+          <w:rFonts w:ascii="Times New Roman" w:hAnsi="Times New Roman" w:cs="Times New Roman"/>
+          <w:sz w:val="24"/>
+          <w:szCs w:val="24"/>
+        </w:rPr>
+        <w:t>2.04</w:t>
+      </w:r>
+      <w:r>
+        <w:rPr>
+          <w:rFonts w:ascii="Times New Roman" w:hAnsi="Times New Roman" w:cs="Times New Roman"/>
+          <w:sz w:val="24"/>
+          <w:szCs w:val="24"/>
+        </w:rPr>
+        <w:t xml:space="preserve">, </w:t>
+      </w:r>
+      <w:r>
+        <w:rPr>
+          <w:rFonts w:ascii="Times New Roman" w:hAnsi="Times New Roman" w:cs="Times New Roman"/>
+          <w:i/>
+          <w:sz w:val="24"/>
+          <w:szCs w:val="24"/>
+        </w:rPr>
+        <w:t>r</w:t>
+      </w:r>
+      <w:r>
+        <w:rPr>
+          <w:rFonts w:ascii="Times New Roman" w:hAnsi="Times New Roman" w:cs="Times New Roman"/>
+          <w:sz w:val="24"/>
+          <w:szCs w:val="24"/>
+        </w:rPr>
+        <w:t xml:space="preserve"> =</w:t>
+      </w:r>
+      <w:r>
+        <w:rPr>
+          <w:rFonts w:ascii="Times New Roman" w:hAnsi="Times New Roman" w:cs="Times New Roman"/>
+          <w:sz w:val="24"/>
+          <w:szCs w:val="24"/>
+        </w:rPr>
+        <w:t xml:space="preserve"> .14 (.00, .26)</w:t>
+      </w:r>
+      <w:r>
+        <w:rPr>
+          <w:rFonts w:ascii="Times New Roman" w:hAnsi="Times New Roman" w:cs="Times New Roman"/>
+          <w:sz w:val="24"/>
+          <w:szCs w:val="24"/>
+        </w:rPr>
+        <w:t xml:space="preserve">; </w:t>
+      </w:r>
+      <w:r>
+        <w:rPr>
+          <w:rFonts w:ascii="Times New Roman" w:hAnsi="Times New Roman" w:cs="Times New Roman"/>
+          <w:sz w:val="24"/>
+          <w:szCs w:val="24"/>
+        </w:rPr>
+        <w:t xml:space="preserve">Difficulty: </w:t>
+      </w:r>
+      <w:r>
+        <w:rPr>
+          <w:rFonts w:ascii="Times New Roman" w:hAnsi="Times New Roman" w:cs="Times New Roman"/>
+          <w:i/>
+          <w:sz w:val="24"/>
+          <w:szCs w:val="24"/>
+        </w:rPr>
+        <w:t>t</w:t>
+      </w:r>
+      <w:r>
+        <w:rPr>
+          <w:rFonts w:ascii="Times New Roman" w:hAnsi="Times New Roman" w:cs="Times New Roman"/>
+          <w:sz w:val="24"/>
+          <w:szCs w:val="24"/>
+        </w:rPr>
+        <w:t>(</w:t>
+      </w:r>
+      <w:r>
+        <w:rPr>
+          <w:rFonts w:ascii="Times New Roman" w:hAnsi="Times New Roman" w:cs="Times New Roman"/>
+          <w:sz w:val="24"/>
+          <w:szCs w:val="24"/>
+        </w:rPr>
+        <w:t>219</w:t>
+      </w:r>
+      <w:r>
+        <w:rPr>
+          <w:rFonts w:ascii="Times New Roman" w:hAnsi="Times New Roman" w:cs="Times New Roman"/>
+          <w:sz w:val="24"/>
+          <w:szCs w:val="24"/>
+        </w:rPr>
+        <w:t xml:space="preserve">) = </w:t>
+      </w:r>
+      <w:r>
+        <w:rPr>
+          <w:rFonts w:ascii="Times New Roman" w:hAnsi="Times New Roman" w:cs="Times New Roman"/>
+          <w:sz w:val="24"/>
+          <w:szCs w:val="24"/>
+        </w:rPr>
+        <w:t>2.19</w:t>
+      </w:r>
+      <w:r>
+        <w:rPr>
+          <w:rFonts w:ascii="Times New Roman" w:hAnsi="Times New Roman" w:cs="Times New Roman"/>
+          <w:sz w:val="24"/>
+          <w:szCs w:val="24"/>
+        </w:rPr>
+        <w:t xml:space="preserve">, </w:t>
+      </w:r>
+      <w:r>
+        <w:rPr>
+          <w:rFonts w:ascii="Times New Roman" w:hAnsi="Times New Roman" w:cs="Times New Roman"/>
+          <w:i/>
+          <w:sz w:val="24"/>
+          <w:szCs w:val="24"/>
+        </w:rPr>
+        <w:t>r</w:t>
+      </w:r>
+      <w:r>
+        <w:rPr>
+          <w:rFonts w:ascii="Times New Roman" w:hAnsi="Times New Roman" w:cs="Times New Roman"/>
+          <w:sz w:val="24"/>
+          <w:szCs w:val="24"/>
+        </w:rPr>
+        <w:t xml:space="preserve"> = </w:t>
+      </w:r>
+      <w:r>
+        <w:rPr>
+          <w:rFonts w:ascii="Times New Roman" w:hAnsi="Times New Roman" w:cs="Times New Roman"/>
+          <w:sz w:val="24"/>
+          <w:szCs w:val="24"/>
+        </w:rPr>
+        <w:t>.15 (.01, .27)</w:t>
+      </w:r>
+      <w:r>
+        <w:rPr>
+          <w:rFonts w:ascii="Times New Roman" w:hAnsi="Times New Roman" w:cs="Times New Roman"/>
+          <w:sz w:val="24"/>
+          <w:szCs w:val="24"/>
+        </w:rPr>
+        <w:t>).</w:t>
+      </w:r>
+      <w:r>
+        <w:rPr>
+          <w:rFonts w:ascii="Times New Roman" w:hAnsi="Times New Roman" w:cs="Times New Roman"/>
+          <w:sz w:val="24"/>
+          <w:szCs w:val="24"/>
+        </w:rPr>
+        <w:t xml:space="preserve"> Because this interaction is negative, representing a cross-over, removing it from the model causes a dramatic decrease in the main effects (Violence: </w:t>
+      </w:r>
+      <w:proofErr w:type="gramStart"/>
+      <w:r>
+        <w:rPr>
+          <w:rFonts w:ascii="Times New Roman" w:hAnsi="Times New Roman" w:cs="Times New Roman"/>
+          <w:i/>
+          <w:sz w:val="24"/>
+          <w:szCs w:val="24"/>
+        </w:rPr>
+        <w:t>t</w:t>
+      </w:r>
+      <w:r>
+        <w:rPr>
+          <w:rFonts w:ascii="Times New Roman" w:hAnsi="Times New Roman" w:cs="Times New Roman"/>
+          <w:sz w:val="24"/>
+          <w:szCs w:val="24"/>
+        </w:rPr>
+        <w:t>(</w:t>
+      </w:r>
+      <w:proofErr w:type="gramEnd"/>
+      <w:r>
+        <w:rPr>
+          <w:rFonts w:ascii="Times New Roman" w:hAnsi="Times New Roman" w:cs="Times New Roman"/>
+          <w:sz w:val="24"/>
+          <w:szCs w:val="24"/>
+        </w:rPr>
+        <w:t>220) = 0.67</w:t>
+      </w:r>
+      <w:r>
+        <w:rPr>
+          <w:rFonts w:ascii="Times New Roman" w:hAnsi="Times New Roman" w:cs="Times New Roman"/>
+          <w:sz w:val="24"/>
+          <w:szCs w:val="24"/>
+        </w:rPr>
+        <w:t xml:space="preserve">, </w:t>
+      </w:r>
+      <w:r>
+        <w:rPr>
+          <w:rFonts w:ascii="Times New Roman" w:hAnsi="Times New Roman" w:cs="Times New Roman"/>
+          <w:i/>
+          <w:sz w:val="24"/>
+          <w:szCs w:val="24"/>
+        </w:rPr>
+        <w:t>r</w:t>
+      </w:r>
+      <w:r>
+        <w:rPr>
+          <w:rFonts w:ascii="Times New Roman" w:hAnsi="Times New Roman" w:cs="Times New Roman"/>
+          <w:sz w:val="24"/>
+          <w:szCs w:val="24"/>
+        </w:rPr>
+        <w:t xml:space="preserve"> = .05 (-.09, .18)</w:t>
+      </w:r>
+      <w:r>
+        <w:rPr>
+          <w:rFonts w:ascii="Times New Roman" w:hAnsi="Times New Roman" w:cs="Times New Roman"/>
+          <w:sz w:val="24"/>
+          <w:szCs w:val="24"/>
+        </w:rPr>
+        <w:t>; Difficulty:</w:t>
+      </w:r>
+      <w:r>
+        <w:rPr>
+          <w:rFonts w:ascii="Times New Roman" w:hAnsi="Times New Roman" w:cs="Times New Roman"/>
           <w:sz w:val="24"/>
           <w:szCs w:val="24"/>
         </w:rPr>
         <w:t xml:space="preserve"> </w:t>
       </w:r>
+      <w:r>
+        <w:rPr>
+          <w:rFonts w:ascii="Times New Roman" w:hAnsi="Times New Roman" w:cs="Times New Roman"/>
+          <w:i/>
+          <w:sz w:val="24"/>
+          <w:szCs w:val="24"/>
+        </w:rPr>
+        <w:t>t</w:t>
+      </w:r>
+      <w:r>
+        <w:rPr>
+          <w:rFonts w:ascii="Times New Roman" w:hAnsi="Times New Roman" w:cs="Times New Roman"/>
+          <w:sz w:val="24"/>
+          <w:szCs w:val="24"/>
+        </w:rPr>
+        <w:t xml:space="preserve">(220) = 0.89, </w:t>
+      </w:r>
+      <w:r>
+        <w:rPr>
+          <w:rFonts w:ascii="Times New Roman" w:hAnsi="Times New Roman" w:cs="Times New Roman"/>
+          <w:i/>
+          <w:sz w:val="24"/>
+          <w:szCs w:val="24"/>
+        </w:rPr>
+        <w:t>r</w:t>
+      </w:r>
+      <w:r>
+        <w:rPr>
+          <w:rFonts w:ascii="Times New Roman" w:hAnsi="Times New Roman" w:cs="Times New Roman"/>
+          <w:sz w:val="24"/>
+          <w:szCs w:val="24"/>
+        </w:rPr>
+        <w:t xml:space="preserve"> = .06 (-.07, .19))</w:t>
+      </w:r>
+      <w:r>
+        <w:rPr>
+          <w:rFonts w:ascii="Times New Roman" w:hAnsi="Times New Roman" w:cs="Times New Roman"/>
+          <w:sz w:val="24"/>
+          <w:szCs w:val="24"/>
+        </w:rPr>
+        <w:t>. These estimated effects are dramatically smaller than those reported in meta-analyses of previous violent-games research (</w:t>
+      </w:r>
+      <w:r>
+        <w:rPr>
+          <w:rFonts w:ascii="Times New Roman" w:hAnsi="Times New Roman" w:cs="Times New Roman"/>
+          <w:i/>
+          <w:sz w:val="24"/>
+          <w:szCs w:val="24"/>
+        </w:rPr>
+        <w:t>r</w:t>
+      </w:r>
+      <w:r>
+        <w:rPr>
+          <w:rFonts w:ascii="Times New Roman" w:hAnsi="Times New Roman" w:cs="Times New Roman"/>
+          <w:sz w:val="24"/>
+          <w:szCs w:val="24"/>
+        </w:rPr>
+        <w:t xml:space="preserve"> = .21, Anderson et al., 2010; </w:t>
+      </w:r>
+      <w:r>
+        <w:rPr>
+          <w:rFonts w:ascii="Times New Roman" w:hAnsi="Times New Roman" w:cs="Times New Roman"/>
+          <w:i/>
+          <w:sz w:val="24"/>
+          <w:szCs w:val="24"/>
+        </w:rPr>
+        <w:t>r</w:t>
+      </w:r>
+      <w:r>
+        <w:rPr>
+          <w:rFonts w:ascii="Times New Roman" w:hAnsi="Times New Roman" w:cs="Times New Roman"/>
+          <w:sz w:val="24"/>
+          <w:szCs w:val="24"/>
+        </w:rPr>
+        <w:t xml:space="preserve"> = .19, Greitemeyer &amp; </w:t>
+      </w:r>
       <w:proofErr w:type="spellStart"/>
       <w:r>
         <w:rPr>
@@ -6408,7 +7311,7 @@
           <w:sz w:val="24"/>
           <w:szCs w:val="24"/>
         </w:rPr>
-        <w:t>Coldpressor</w:t>
+        <w:t>Mugge</w:t>
       </w:r>
       <w:proofErr w:type="spellEnd"/>
       <w:r>
@@ -6417,41 +7320,32 @@
           <w:sz w:val="24"/>
           <w:szCs w:val="24"/>
         </w:rPr>
-        <w:t xml:space="preserve"> assignments were found to be non-normally distributed. Distributions appeared to resemble a mixture of a uniform and a point such that participants </w:t>
-      </w:r>
-      <w:proofErr w:type="gramStart"/>
-      <w:r>
-        <w:rPr>
-          <w:rFonts w:ascii="Times New Roman" w:hAnsi="Times New Roman" w:cs="Times New Roman"/>
-          <w:sz w:val="24"/>
-          <w:szCs w:val="24"/>
-        </w:rPr>
-        <w:t>either followed directions and</w:t>
-      </w:r>
-      <w:proofErr w:type="gramEnd"/>
-      <w:r>
-        <w:rPr>
-          <w:rFonts w:ascii="Times New Roman" w:hAnsi="Times New Roman" w:cs="Times New Roman"/>
-          <w:sz w:val="24"/>
-          <w:szCs w:val="24"/>
-        </w:rPr>
-        <w:t xml:space="preserve"> assigned a random value between 1 and 9 or they decided to aggress against their partner and assigned a 9. </w:t>
-      </w:r>
-      <w:commentRangeStart w:id="3"/>
-      <w:r>
-        <w:rPr>
-          <w:rFonts w:ascii="Times New Roman" w:hAnsi="Times New Roman" w:cs="Times New Roman"/>
-          <w:sz w:val="24"/>
-          <w:szCs w:val="24"/>
-        </w:rPr>
-        <w:t>(See attached histograms.)</w:t>
-      </w:r>
-      <w:commentRangeEnd w:id="3"/>
-      <w:r>
-        <w:rPr>
-          <w:rStyle w:val="CommentReference"/>
-        </w:rPr>
-        <w:commentReference w:id="3"/>
+        <w:t>, 2014).</w:t>
+      </w:r>
+      <w:r>
+        <w:rPr>
+          <w:rFonts w:ascii="Times New Roman" w:hAnsi="Times New Roman" w:cs="Times New Roman"/>
+          <w:sz w:val="24"/>
+          <w:szCs w:val="24"/>
+        </w:rPr>
+        <w:t xml:space="preserve"> A frequentist might even say that they are </w:t>
+      </w:r>
+      <w:r>
+        <w:rPr>
+          <w:rFonts w:ascii="Times New Roman" w:hAnsi="Times New Roman" w:cs="Times New Roman"/>
+          <w:i/>
+          <w:sz w:val="24"/>
+          <w:szCs w:val="24"/>
+        </w:rPr>
+        <w:t xml:space="preserve">statistically significantly </w:t>
+      </w:r>
+      <w:r>
+        <w:rPr>
+          <w:rFonts w:ascii="Times New Roman" w:hAnsi="Times New Roman" w:cs="Times New Roman"/>
+          <w:sz w:val="24"/>
+          <w:szCs w:val="24"/>
+        </w:rPr>
+        <w:t>smaller than the previously-reported effect sizes.</w:t>
       </w:r>
     </w:p>
     <w:p>
@@ -6465,607 +7359,9 @@
       <w:r>
         <w:rPr>
           <w:rFonts w:ascii="Times New Roman" w:hAnsi="Times New Roman" w:cs="Times New Roman"/>
-          <w:b/>
-          <w:sz w:val="24"/>
-          <w:szCs w:val="24"/>
-        </w:rPr>
-        <w:tab/>
-      </w:r>
-      <w:r>
-        <w:rPr>
-          <w:rFonts w:ascii="Times New Roman" w:hAnsi="Times New Roman" w:cs="Times New Roman"/>
-          <w:sz w:val="24"/>
-          <w:szCs w:val="24"/>
-        </w:rPr>
-        <w:t xml:space="preserve">Because of this non-normal distribution, I attempted to model the data in several ways. First, I treated the data as normally distributed for a typical ANOVA, generating effect sizes, confidence intervals, and Bayes factors. Next, I treated the data as being censored from above, attempting to model possible </w:t>
-      </w:r>
-      <w:proofErr w:type="spellStart"/>
-      <w:r>
-        <w:rPr>
-          <w:rFonts w:ascii="Times New Roman" w:hAnsi="Times New Roman" w:cs="Times New Roman"/>
-          <w:sz w:val="24"/>
-          <w:szCs w:val="24"/>
-        </w:rPr>
-        <w:t>coldpressor</w:t>
-      </w:r>
-      <w:proofErr w:type="spellEnd"/>
-      <w:r>
-        <w:rPr>
-          <w:rFonts w:ascii="Times New Roman" w:hAnsi="Times New Roman" w:cs="Times New Roman"/>
-          <w:sz w:val="24"/>
-          <w:szCs w:val="24"/>
-        </w:rPr>
-        <w:t xml:space="preserve"> assignments above the maximum. Finally, I treated </w:t>
-      </w:r>
-      <w:proofErr w:type="spellStart"/>
-      <w:r>
-        <w:rPr>
-          <w:rFonts w:ascii="Times New Roman" w:hAnsi="Times New Roman" w:cs="Times New Roman"/>
-          <w:sz w:val="24"/>
-          <w:szCs w:val="24"/>
-        </w:rPr>
-        <w:t>coldpressor</w:t>
-      </w:r>
-      <w:proofErr w:type="spellEnd"/>
-      <w:r>
-        <w:rPr>
-          <w:rFonts w:ascii="Times New Roman" w:hAnsi="Times New Roman" w:cs="Times New Roman"/>
-          <w:sz w:val="24"/>
-          <w:szCs w:val="24"/>
-        </w:rPr>
-        <w:t xml:space="preserve"> assignment as a categorical outcome with 1-8 representing a single nonaggressive response category and 9 representing an aggressive response category. This categorized variable was analyzed with logistic regression. </w:t>
-      </w:r>
-    </w:p>
-    <w:p>
-      <w:pPr>
-        <w:rPr>
-          <w:rFonts w:ascii="Times New Roman" w:hAnsi="Times New Roman" w:cs="Times New Roman"/>
-          <w:sz w:val="24"/>
-          <w:szCs w:val="24"/>
-        </w:rPr>
-      </w:pPr>
-      <w:r>
-        <w:rPr>
-          <w:rFonts w:ascii="Times New Roman" w:hAnsi="Times New Roman" w:cs="Times New Roman"/>
-          <w:sz w:val="24"/>
-          <w:szCs w:val="24"/>
-        </w:rPr>
-        <w:tab/>
-      </w:r>
-      <w:proofErr w:type="gramStart"/>
-      <w:r>
-        <w:rPr>
-          <w:rFonts w:ascii="Times New Roman" w:hAnsi="Times New Roman" w:cs="Times New Roman"/>
-          <w:b/>
-          <w:sz w:val="24"/>
-          <w:szCs w:val="24"/>
-        </w:rPr>
-        <w:t>Conventional ANOVA.</w:t>
-      </w:r>
-      <w:proofErr w:type="gramEnd"/>
-      <w:r>
-        <w:rPr>
-          <w:rFonts w:ascii="Times New Roman" w:hAnsi="Times New Roman" w:cs="Times New Roman"/>
-          <w:b/>
-          <w:sz w:val="24"/>
-          <w:szCs w:val="24"/>
-        </w:rPr>
-        <w:t xml:space="preserve"> </w:t>
-      </w:r>
-      <w:r>
-        <w:rPr>
-          <w:rFonts w:ascii="Times New Roman" w:hAnsi="Times New Roman" w:cs="Times New Roman"/>
-          <w:sz w:val="24"/>
-          <w:szCs w:val="24"/>
-        </w:rPr>
-        <w:t xml:space="preserve">Beginning with the full 2 (Violence) x </w:t>
-      </w:r>
-      <w:r>
-        <w:rPr>
-          <w:rFonts w:ascii="Times New Roman" w:hAnsi="Times New Roman" w:cs="Times New Roman"/>
-          <w:sz w:val="24"/>
-          <w:szCs w:val="24"/>
-        </w:rPr>
-        <w:t xml:space="preserve">Submitting the data to ANOVA, effects were found to be very small. Estimates of the main effects depended considerably on the treatment of the 2 (Violence) x 2 (Difficulty) interaction, which was statistically significant </w:t>
-      </w:r>
-      <w:r>
-        <w:rPr>
-          <w:rFonts w:ascii="Times New Roman" w:hAnsi="Times New Roman" w:cs="Times New Roman"/>
-          <w:sz w:val="24"/>
-          <w:szCs w:val="24"/>
-          <w:highlight w:val="yellow"/>
-        </w:rPr>
-        <w:t>(t(</w:t>
-      </w:r>
-      <w:r>
-        <w:rPr>
-          <w:rFonts w:ascii="Times New Roman" w:hAnsi="Times New Roman" w:cs="Times New Roman"/>
-          <w:sz w:val="24"/>
-          <w:szCs w:val="24"/>
-          <w:highlight w:val="yellow"/>
-        </w:rPr>
-        <w:t>219</w:t>
-      </w:r>
-      <w:r>
-        <w:rPr>
-          <w:rFonts w:ascii="Times New Roman" w:hAnsi="Times New Roman" w:cs="Times New Roman"/>
-          <w:sz w:val="24"/>
-          <w:szCs w:val="24"/>
-          <w:highlight w:val="yellow"/>
-        </w:rPr>
-        <w:t>) =</w:t>
-      </w:r>
-      <w:r>
-        <w:rPr>
-          <w:rFonts w:ascii="Times New Roman" w:hAnsi="Times New Roman" w:cs="Times New Roman"/>
-          <w:sz w:val="24"/>
-          <w:szCs w:val="24"/>
-          <w:highlight w:val="yellow"/>
-        </w:rPr>
-        <w:t xml:space="preserve"> -2.21, </w:t>
-      </w:r>
-      <w:r>
-        <w:rPr>
-          <w:rFonts w:ascii="Times New Roman" w:hAnsi="Times New Roman" w:cs="Times New Roman"/>
-          <w:i/>
-          <w:sz w:val="24"/>
-          <w:szCs w:val="24"/>
-          <w:highlight w:val="yellow"/>
-        </w:rPr>
-        <w:t xml:space="preserve">r </w:t>
-      </w:r>
-      <w:r>
-        <w:rPr>
-          <w:rFonts w:ascii="Times New Roman" w:hAnsi="Times New Roman" w:cs="Times New Roman"/>
-          <w:sz w:val="24"/>
-          <w:szCs w:val="24"/>
-          <w:highlight w:val="yellow"/>
-        </w:rPr>
-        <w:t>= -.14 (-.27, -.01)</w:t>
-      </w:r>
-      <w:r>
-        <w:rPr>
-          <w:rFonts w:ascii="Times New Roman" w:hAnsi="Times New Roman" w:cs="Times New Roman"/>
-          <w:sz w:val="24"/>
-          <w:szCs w:val="24"/>
-          <w:highlight w:val="yellow"/>
-        </w:rPr>
-        <w:t>)</w:t>
-      </w:r>
-      <w:r>
-        <w:rPr>
-          <w:rFonts w:ascii="Times New Roman" w:hAnsi="Times New Roman" w:cs="Times New Roman"/>
-          <w:sz w:val="24"/>
-          <w:szCs w:val="24"/>
-        </w:rPr>
-        <w:t xml:space="preserve"> but negative, such that violent content increased aggressive behavior among players of the easy game</w:t>
-      </w:r>
-      <w:r>
-        <w:rPr>
-          <w:rFonts w:ascii="Times New Roman" w:hAnsi="Times New Roman" w:cs="Times New Roman"/>
-          <w:sz w:val="24"/>
-          <w:szCs w:val="24"/>
-        </w:rPr>
-        <w:t xml:space="preserve"> </w:t>
-      </w:r>
-      <w:r>
-        <w:rPr>
-          <w:rFonts w:ascii="Times New Roman" w:hAnsi="Times New Roman" w:cs="Times New Roman"/>
-          <w:sz w:val="24"/>
-          <w:szCs w:val="24"/>
-          <w:highlight w:val="yellow"/>
-        </w:rPr>
-        <w:t xml:space="preserve">(r = </w:t>
-      </w:r>
-      <w:r>
-        <w:rPr>
-          <w:rFonts w:ascii="Times New Roman" w:hAnsi="Times New Roman" w:cs="Times New Roman"/>
-          <w:sz w:val="24"/>
-          <w:szCs w:val="24"/>
-          <w:highlight w:val="yellow"/>
-        </w:rPr>
-        <w:t>.20, (.01, .37)</w:t>
-      </w:r>
-      <w:r>
-        <w:rPr>
-          <w:rFonts w:ascii="Times New Roman" w:hAnsi="Times New Roman" w:cs="Times New Roman"/>
-          <w:sz w:val="24"/>
-          <w:szCs w:val="24"/>
-          <w:highlight w:val="yellow"/>
-        </w:rPr>
-        <w:t>)</w:t>
-      </w:r>
-      <w:r>
-        <w:rPr>
-          <w:rFonts w:ascii="Times New Roman" w:hAnsi="Times New Roman" w:cs="Times New Roman"/>
-          <w:sz w:val="24"/>
-          <w:szCs w:val="24"/>
-        </w:rPr>
-        <w:t xml:space="preserve"> but decreased aggressive behavior among players of the difficult game</w:t>
-      </w:r>
-      <w:r>
-        <w:rPr>
-          <w:rFonts w:ascii="Times New Roman" w:hAnsi="Times New Roman" w:cs="Times New Roman"/>
-          <w:sz w:val="24"/>
-          <w:szCs w:val="24"/>
-        </w:rPr>
-        <w:t xml:space="preserve"> </w:t>
-      </w:r>
-      <w:r>
-        <w:rPr>
-          <w:rFonts w:ascii="Times New Roman" w:hAnsi="Times New Roman" w:cs="Times New Roman"/>
-          <w:sz w:val="24"/>
-          <w:szCs w:val="24"/>
-          <w:highlight w:val="yellow"/>
-        </w:rPr>
-        <w:t>(r = -.10, (-.28, .09</w:t>
-      </w:r>
-      <w:r>
-        <w:rPr>
-          <w:rFonts w:ascii="Times New Roman" w:hAnsi="Times New Roman" w:cs="Times New Roman"/>
-          <w:sz w:val="24"/>
-          <w:szCs w:val="24"/>
-          <w:highlight w:val="yellow"/>
-        </w:rPr>
-        <w:t>)</w:t>
-      </w:r>
-      <w:r>
-        <w:rPr>
-          <w:rFonts w:ascii="Times New Roman" w:hAnsi="Times New Roman" w:cs="Times New Roman"/>
-          <w:sz w:val="24"/>
-          <w:szCs w:val="24"/>
-        </w:rPr>
-        <w:t>)</w:t>
-      </w:r>
-      <w:r>
-        <w:rPr>
-          <w:rFonts w:ascii="Times New Roman" w:hAnsi="Times New Roman" w:cs="Times New Roman"/>
-          <w:sz w:val="24"/>
-          <w:szCs w:val="24"/>
-        </w:rPr>
-        <w:t>.</w:t>
-      </w:r>
-      <w:r>
-        <w:rPr>
-          <w:rFonts w:ascii="Times New Roman" w:hAnsi="Times New Roman" w:cs="Times New Roman"/>
-          <w:sz w:val="24"/>
-          <w:szCs w:val="24"/>
-        </w:rPr>
-        <w:t xml:space="preserve"> This interaction would seem at odds with the previous literature on violent game effects, which almost exclusively uses video games in their default, challenging parameters (e.g. my difficult-game condition). Suffice it to say that this interaction does not support the hypothesis of super-additive effects (H4, above) and is </w:t>
-      </w:r>
-      <w:r>
-        <w:rPr>
-          <w:rFonts w:ascii="Times New Roman" w:hAnsi="Times New Roman" w:cs="Times New Roman"/>
-          <w:sz w:val="24"/>
-          <w:szCs w:val="24"/>
-        </w:rPr>
-        <w:t>not interpretable under the theories outlined previously</w:t>
-      </w:r>
-      <w:r>
-        <w:rPr>
-          <w:rFonts w:ascii="Times New Roman" w:hAnsi="Times New Roman" w:cs="Times New Roman"/>
-          <w:sz w:val="24"/>
-          <w:szCs w:val="24"/>
-        </w:rPr>
-        <w:t>.</w:t>
-      </w:r>
-    </w:p>
-    <w:p>
-      <w:pPr>
-        <w:rPr>
-          <w:rFonts w:ascii="Times New Roman" w:hAnsi="Times New Roman" w:cs="Times New Roman"/>
-          <w:sz w:val="24"/>
-          <w:szCs w:val="24"/>
-        </w:rPr>
-      </w:pPr>
-      <w:r>
-        <w:rPr>
-          <w:rFonts w:ascii="Times New Roman" w:hAnsi="Times New Roman" w:cs="Times New Roman"/>
-          <w:b/>
-          <w:sz w:val="24"/>
-          <w:szCs w:val="24"/>
-        </w:rPr>
-        <w:tab/>
-      </w:r>
-      <w:r>
-        <w:rPr>
-          <w:rFonts w:ascii="Times New Roman" w:hAnsi="Times New Roman" w:cs="Times New Roman"/>
-          <w:sz w:val="24"/>
-          <w:szCs w:val="24"/>
-        </w:rPr>
-        <w:t>If this uninterpretable interaction is included in the ANOVA, the main effects of Violence and of Difficulty are small, positive, and statistically significant (</w:t>
-      </w:r>
-      <w:r>
-        <w:rPr>
-          <w:rFonts w:ascii="Times New Roman" w:hAnsi="Times New Roman" w:cs="Times New Roman"/>
-          <w:sz w:val="24"/>
-          <w:szCs w:val="24"/>
-        </w:rPr>
-        <w:t xml:space="preserve">Violence: </w:t>
-      </w:r>
-      <w:proofErr w:type="gramStart"/>
-      <w:r>
-        <w:rPr>
-          <w:rFonts w:ascii="Times New Roman" w:hAnsi="Times New Roman" w:cs="Times New Roman"/>
-          <w:sz w:val="24"/>
-          <w:szCs w:val="24"/>
-        </w:rPr>
-        <w:t>t(</w:t>
-      </w:r>
-      <w:proofErr w:type="gramEnd"/>
-      <w:r>
-        <w:rPr>
-          <w:rFonts w:ascii="Times New Roman" w:hAnsi="Times New Roman" w:cs="Times New Roman"/>
-          <w:sz w:val="24"/>
-          <w:szCs w:val="24"/>
-        </w:rPr>
-        <w:t>219</w:t>
-      </w:r>
-      <w:r>
-        <w:rPr>
-          <w:rFonts w:ascii="Times New Roman" w:hAnsi="Times New Roman" w:cs="Times New Roman"/>
-          <w:sz w:val="24"/>
-          <w:szCs w:val="24"/>
-        </w:rPr>
-        <w:t xml:space="preserve">) = </w:t>
-      </w:r>
-      <w:r>
-        <w:rPr>
-          <w:rFonts w:ascii="Times New Roman" w:hAnsi="Times New Roman" w:cs="Times New Roman"/>
-          <w:sz w:val="24"/>
-          <w:szCs w:val="24"/>
-        </w:rPr>
-        <w:t>2.044</w:t>
-      </w:r>
-      <w:r>
-        <w:rPr>
-          <w:rFonts w:ascii="Times New Roman" w:hAnsi="Times New Roman" w:cs="Times New Roman"/>
-          <w:sz w:val="24"/>
-          <w:szCs w:val="24"/>
-        </w:rPr>
-        <w:t>, r =</w:t>
-      </w:r>
-      <w:r>
-        <w:rPr>
-          <w:rFonts w:ascii="Times New Roman" w:hAnsi="Times New Roman" w:cs="Times New Roman"/>
-          <w:sz w:val="24"/>
-          <w:szCs w:val="24"/>
-        </w:rPr>
-        <w:t xml:space="preserve"> .14 (.00, .26)</w:t>
-      </w:r>
-      <w:r>
-        <w:rPr>
-          <w:rFonts w:ascii="Times New Roman" w:hAnsi="Times New Roman" w:cs="Times New Roman"/>
-          <w:sz w:val="24"/>
-          <w:szCs w:val="24"/>
-        </w:rPr>
-        <w:t xml:space="preserve">; </w:t>
-      </w:r>
-      <w:r>
-        <w:rPr>
-          <w:rFonts w:ascii="Times New Roman" w:hAnsi="Times New Roman" w:cs="Times New Roman"/>
-          <w:sz w:val="24"/>
-          <w:szCs w:val="24"/>
-        </w:rPr>
-        <w:t xml:space="preserve">Difficulty: </w:t>
-      </w:r>
-      <w:r>
-        <w:rPr>
-          <w:rFonts w:ascii="Times New Roman" w:hAnsi="Times New Roman" w:cs="Times New Roman"/>
-          <w:sz w:val="24"/>
-          <w:szCs w:val="24"/>
-        </w:rPr>
-        <w:t>t(</w:t>
-      </w:r>
-      <w:r>
-        <w:rPr>
-          <w:rFonts w:ascii="Times New Roman" w:hAnsi="Times New Roman" w:cs="Times New Roman"/>
-          <w:sz w:val="24"/>
-          <w:szCs w:val="24"/>
-        </w:rPr>
-        <w:t>219</w:t>
-      </w:r>
-      <w:r>
-        <w:rPr>
-          <w:rFonts w:ascii="Times New Roman" w:hAnsi="Times New Roman" w:cs="Times New Roman"/>
-          <w:sz w:val="24"/>
-          <w:szCs w:val="24"/>
-        </w:rPr>
-        <w:t xml:space="preserve">) = </w:t>
-      </w:r>
-      <w:r>
-        <w:rPr>
-          <w:rFonts w:ascii="Times New Roman" w:hAnsi="Times New Roman" w:cs="Times New Roman"/>
-          <w:sz w:val="24"/>
-          <w:szCs w:val="24"/>
-        </w:rPr>
-        <w:t>2.19</w:t>
-      </w:r>
-      <w:r>
-        <w:rPr>
-          <w:rFonts w:ascii="Times New Roman" w:hAnsi="Times New Roman" w:cs="Times New Roman"/>
-          <w:sz w:val="24"/>
-          <w:szCs w:val="24"/>
-        </w:rPr>
-        <w:t xml:space="preserve">, r = </w:t>
-      </w:r>
-      <w:r>
-        <w:rPr>
-          <w:rFonts w:ascii="Times New Roman" w:hAnsi="Times New Roman" w:cs="Times New Roman"/>
-          <w:sz w:val="24"/>
-          <w:szCs w:val="24"/>
-        </w:rPr>
-        <w:t>.15 (.01, .27)</w:t>
-      </w:r>
-      <w:r>
-        <w:rPr>
-          <w:rFonts w:ascii="Times New Roman" w:hAnsi="Times New Roman" w:cs="Times New Roman"/>
-          <w:sz w:val="24"/>
-          <w:szCs w:val="24"/>
-        </w:rPr>
-        <w:t>).</w:t>
-      </w:r>
-      <w:r>
-        <w:rPr>
-          <w:rFonts w:ascii="Times New Roman" w:hAnsi="Times New Roman" w:cs="Times New Roman"/>
-          <w:sz w:val="24"/>
-          <w:szCs w:val="24"/>
-        </w:rPr>
-        <w:t xml:space="preserve"> Because this interaction is negative, representing a cross-over, removing it from the model causes a dramatic decrease in the main effects (Violence: </w:t>
-      </w:r>
-      <w:proofErr w:type="gramStart"/>
-      <w:r>
-        <w:rPr>
-          <w:rFonts w:ascii="Times New Roman" w:hAnsi="Times New Roman" w:cs="Times New Roman"/>
-          <w:sz w:val="24"/>
-          <w:szCs w:val="24"/>
-        </w:rPr>
-        <w:t>t(</w:t>
-      </w:r>
-      <w:proofErr w:type="gramEnd"/>
-      <w:r>
-        <w:rPr>
-          <w:rFonts w:ascii="Times New Roman" w:hAnsi="Times New Roman" w:cs="Times New Roman"/>
-          <w:sz w:val="24"/>
-          <w:szCs w:val="24"/>
-        </w:rPr>
-        <w:t>220) = .673, r = .05 (-.09, .18)</w:t>
-      </w:r>
-      <w:r>
-        <w:rPr>
-          <w:rFonts w:ascii="Times New Roman" w:hAnsi="Times New Roman" w:cs="Times New Roman"/>
-          <w:sz w:val="24"/>
-          <w:szCs w:val="24"/>
-        </w:rPr>
-        <w:t>; Difficulty:</w:t>
-      </w:r>
-      <w:r>
-        <w:rPr>
-          <w:rFonts w:ascii="Times New Roman" w:hAnsi="Times New Roman" w:cs="Times New Roman"/>
-          <w:sz w:val="24"/>
-          <w:szCs w:val="24"/>
-        </w:rPr>
-        <w:t xml:space="preserve"> t(220) = 0.89, r = .06 (-.07, .19))</w:t>
-      </w:r>
-      <w:r>
-        <w:rPr>
-          <w:rFonts w:ascii="Times New Roman" w:hAnsi="Times New Roman" w:cs="Times New Roman"/>
-          <w:sz w:val="24"/>
-          <w:szCs w:val="24"/>
-        </w:rPr>
-        <w:t>. These estimated effects are dramatically smaller than those reported in meta-analyses of previous violent-games research (</w:t>
-      </w:r>
-      <w:r>
-        <w:rPr>
-          <w:rFonts w:ascii="Times New Roman" w:hAnsi="Times New Roman" w:cs="Times New Roman"/>
-          <w:i/>
-          <w:sz w:val="24"/>
-          <w:szCs w:val="24"/>
-        </w:rPr>
-        <w:t>r</w:t>
-      </w:r>
-      <w:r>
-        <w:rPr>
-          <w:rFonts w:ascii="Times New Roman" w:hAnsi="Times New Roman" w:cs="Times New Roman"/>
-          <w:sz w:val="24"/>
-          <w:szCs w:val="24"/>
-        </w:rPr>
-        <w:t xml:space="preserve"> = .21, Anderson et al., 2010; </w:t>
-      </w:r>
-      <w:r>
-        <w:rPr>
-          <w:rFonts w:ascii="Times New Roman" w:hAnsi="Times New Roman" w:cs="Times New Roman"/>
-          <w:i/>
-          <w:sz w:val="24"/>
-          <w:szCs w:val="24"/>
-        </w:rPr>
-        <w:t>r</w:t>
-      </w:r>
-      <w:r>
-        <w:rPr>
-          <w:rFonts w:ascii="Times New Roman" w:hAnsi="Times New Roman" w:cs="Times New Roman"/>
-          <w:sz w:val="24"/>
-          <w:szCs w:val="24"/>
-        </w:rPr>
-        <w:t xml:space="preserve"> = .19, Greitemeyer &amp; </w:t>
-      </w:r>
-      <w:proofErr w:type="spellStart"/>
-      <w:r>
-        <w:rPr>
-          <w:rFonts w:ascii="Times New Roman" w:hAnsi="Times New Roman" w:cs="Times New Roman"/>
-          <w:sz w:val="24"/>
-          <w:szCs w:val="24"/>
-        </w:rPr>
-        <w:t>Mugge</w:t>
-      </w:r>
-      <w:proofErr w:type="spellEnd"/>
-      <w:r>
-        <w:rPr>
-          <w:rFonts w:ascii="Times New Roman" w:hAnsi="Times New Roman" w:cs="Times New Roman"/>
-          <w:sz w:val="24"/>
-          <w:szCs w:val="24"/>
-        </w:rPr>
-        <w:t>, 2014).</w:t>
-      </w:r>
-      <w:r>
-        <w:rPr>
-          <w:rFonts w:ascii="Times New Roman" w:hAnsi="Times New Roman" w:cs="Times New Roman"/>
-          <w:sz w:val="24"/>
-          <w:szCs w:val="24"/>
-        </w:rPr>
-        <w:t xml:space="preserve"> If </w:t>
-      </w:r>
-      <w:proofErr w:type="gramStart"/>
-      <w:r>
-        <w:rPr>
-          <w:rFonts w:ascii="Times New Roman" w:hAnsi="Times New Roman" w:cs="Times New Roman"/>
-          <w:sz w:val="24"/>
-          <w:szCs w:val="24"/>
-        </w:rPr>
-        <w:t>A</w:t>
-      </w:r>
-      <w:proofErr w:type="gramEnd"/>
-      <w:r>
-        <w:rPr>
-          <w:rFonts w:ascii="Times New Roman" w:hAnsi="Times New Roman" w:cs="Times New Roman"/>
-          <w:sz w:val="24"/>
-          <w:szCs w:val="24"/>
-        </w:rPr>
-        <w:t xml:space="preserve"> frequentist might even say that they are </w:t>
-      </w:r>
-      <w:r>
-        <w:rPr>
-          <w:rFonts w:ascii="Times New Roman" w:hAnsi="Times New Roman" w:cs="Times New Roman"/>
-          <w:i/>
-          <w:sz w:val="24"/>
-          <w:szCs w:val="24"/>
-        </w:rPr>
-        <w:t xml:space="preserve">statistically significantly </w:t>
-      </w:r>
-      <w:r>
-        <w:rPr>
-          <w:rFonts w:ascii="Times New Roman" w:hAnsi="Times New Roman" w:cs="Times New Roman"/>
-          <w:sz w:val="24"/>
-          <w:szCs w:val="24"/>
-        </w:rPr>
-        <w:t>smaller than the previously-reported effect sizes.</w:t>
-      </w:r>
-    </w:p>
-    <w:p>
-      <w:pPr>
-        <w:rPr>
-          <w:rFonts w:ascii="Times New Roman" w:hAnsi="Times New Roman" w:cs="Times New Roman"/>
-          <w:sz w:val="24"/>
-          <w:szCs w:val="24"/>
-        </w:rPr>
-      </w:pPr>
-      <w:r>
-        <w:rPr>
-          <w:rFonts w:ascii="Times New Roman" w:hAnsi="Times New Roman" w:cs="Times New Roman"/>
-          <w:sz w:val="24"/>
-          <w:szCs w:val="24"/>
-        </w:rPr>
-        <w:lastRenderedPageBreak/>
+          <w:sz w:val="24"/>
+          <w:szCs w:val="24"/>
+        </w:rPr>
         <w:tab/>
         <w:t>Main effects of left and right 2D:4D were negligible (</w:t>
       </w:r>
@@ -7073,10 +7369,19 @@
       <w:r>
         <w:rPr>
           <w:rFonts w:ascii="Times New Roman" w:hAnsi="Times New Roman" w:cs="Times New Roman"/>
-          <w:sz w:val="24"/>
-          <w:szCs w:val="24"/>
-        </w:rPr>
-        <w:t>t(</w:t>
+          <w:i/>
+          <w:sz w:val="24"/>
+          <w:szCs w:val="24"/>
+        </w:rPr>
+        <w:t>t</w:t>
+      </w:r>
+      <w:r>
+        <w:rPr>
+          <w:rFonts w:ascii="Times New Roman" w:hAnsi="Times New Roman" w:cs="Times New Roman"/>
+          <w:sz w:val="24"/>
+          <w:szCs w:val="24"/>
+        </w:rPr>
+        <w:t>(</w:t>
       </w:r>
       <w:proofErr w:type="gramEnd"/>
       <w:r>
@@ -7085,7 +7390,23 @@
           <w:sz w:val="24"/>
           <w:szCs w:val="24"/>
         </w:rPr>
-        <w:t xml:space="preserve">151) = -.193, </w:t>
+        <w:t>151) = -</w:t>
+      </w:r>
+      <w:r>
+        <w:rPr>
+          <w:rFonts w:ascii="Times New Roman" w:hAnsi="Times New Roman" w:cs="Times New Roman"/>
+          <w:sz w:val="24"/>
+          <w:szCs w:val="24"/>
+        </w:rPr>
+        <w:t>0</w:t>
+      </w:r>
+      <w:r>
+        <w:rPr>
+          <w:rFonts w:ascii="Times New Roman" w:hAnsi="Times New Roman" w:cs="Times New Roman"/>
+          <w:sz w:val="24"/>
+          <w:szCs w:val="24"/>
+        </w:rPr>
+        <w:t xml:space="preserve">.19, </w:t>
       </w:r>
       <w:r>
         <w:rPr>
@@ -7102,7 +7423,7 @@
           <w:sz w:val="24"/>
           <w:szCs w:val="24"/>
         </w:rPr>
-        <w:t xml:space="preserve">= -.02 (-.17, .14); t(151) = .129, </w:t>
+        <w:t xml:space="preserve">= -.02 (-.17, .14); </w:t>
       </w:r>
       <w:r>
         <w:rPr>
@@ -7111,6 +7432,23 @@
           <w:sz w:val="24"/>
           <w:szCs w:val="24"/>
         </w:rPr>
+        <w:t>t</w:t>
+      </w:r>
+      <w:r>
+        <w:rPr>
+          <w:rFonts w:ascii="Times New Roman" w:hAnsi="Times New Roman" w:cs="Times New Roman"/>
+          <w:sz w:val="24"/>
+          <w:szCs w:val="24"/>
+        </w:rPr>
+        <w:t xml:space="preserve">(151) = .129, </w:t>
+      </w:r>
+      <w:r>
+        <w:rPr>
+          <w:rFonts w:ascii="Times New Roman" w:hAnsi="Times New Roman" w:cs="Times New Roman"/>
+          <w:i/>
+          <w:sz w:val="24"/>
+          <w:szCs w:val="24"/>
+        </w:rPr>
         <w:t xml:space="preserve">r </w:t>
       </w:r>
       <w:r>
@@ -7119,7 +7457,24 @@
           <w:sz w:val="24"/>
           <w:szCs w:val="24"/>
         </w:rPr>
-        <w:t>= .01 (-.15, .17). Two- and three-way interactions of 2D:4D with violence and difficulty were also small and negligible (all |t| &lt; 1.3).</w:t>
+        <w:t>= .01 (-.15, .17). Two- and three-way interactions of 2D:4D with violence and difficulty were also small and negligible (all |</w:t>
+      </w:r>
+      <w:r>
+        <w:rPr>
+          <w:rFonts w:ascii="Times New Roman" w:hAnsi="Times New Roman" w:cs="Times New Roman"/>
+          <w:i/>
+          <w:sz w:val="24"/>
+          <w:szCs w:val="24"/>
+        </w:rPr>
+        <w:t>t</w:t>
+      </w:r>
+      <w:r>
+        <w:rPr>
+          <w:rFonts w:ascii="Times New Roman" w:hAnsi="Times New Roman" w:cs="Times New Roman"/>
+          <w:sz w:val="24"/>
+          <w:szCs w:val="24"/>
+        </w:rPr>
+        <w:t>| &lt; 1.3).</w:t>
       </w:r>
     </w:p>
     <w:p>
@@ -7507,6 +7862,15 @@
           <w:szCs w:val="24"/>
         </w:rPr>
         <w:tab/>
+      </w:r>
+      <w:bookmarkStart w:id="3" w:name="_GoBack"/>
+      <w:bookmarkEnd w:id="3"/>
+      <w:r>
+        <w:rPr>
+          <w:rFonts w:ascii="Times New Roman" w:hAnsi="Times New Roman" w:cs="Times New Roman"/>
+          <w:sz w:val="24"/>
+          <w:szCs w:val="24"/>
+        </w:rPr>
         <w:t xml:space="preserve">Again, </w:t>
       </w:r>
       <w:r>
@@ -7529,10 +7893,19 @@
       <w:r>
         <w:rPr>
           <w:rFonts w:ascii="Times New Roman" w:hAnsi="Times New Roman" w:cs="Times New Roman"/>
-          <w:sz w:val="24"/>
-          <w:szCs w:val="24"/>
-        </w:rPr>
-        <w:t>t(</w:t>
+          <w:i/>
+          <w:sz w:val="24"/>
+          <w:szCs w:val="24"/>
+        </w:rPr>
+        <w:t>t</w:t>
+      </w:r>
+      <w:r>
+        <w:rPr>
+          <w:rFonts w:ascii="Times New Roman" w:hAnsi="Times New Roman" w:cs="Times New Roman"/>
+          <w:sz w:val="24"/>
+          <w:szCs w:val="24"/>
+        </w:rPr>
+        <w:t>(</w:t>
       </w:r>
       <w:proofErr w:type="gramEnd"/>
       <w:r>
@@ -7574,7 +7947,7 @@
           <w:sz w:val="24"/>
           <w:szCs w:val="24"/>
         </w:rPr>
-        <w:t xml:space="preserve">violent content increased aggressive behavior in the easy condition (t(110) = 1.95, </w:t>
+        <w:t>violent content increased aggressive behavior in the easy condition (</w:t>
       </w:r>
       <w:r>
         <w:rPr>
@@ -7583,6 +7956,23 @@
           <w:sz w:val="24"/>
           <w:szCs w:val="24"/>
         </w:rPr>
+        <w:t>t</w:t>
+      </w:r>
+      <w:r>
+        <w:rPr>
+          <w:rFonts w:ascii="Times New Roman" w:hAnsi="Times New Roman" w:cs="Times New Roman"/>
+          <w:sz w:val="24"/>
+          <w:szCs w:val="24"/>
+        </w:rPr>
+        <w:t xml:space="preserve">(110) = 1.95, </w:t>
+      </w:r>
+      <w:r>
+        <w:rPr>
+          <w:rFonts w:ascii="Times New Roman" w:hAnsi="Times New Roman" w:cs="Times New Roman"/>
+          <w:i/>
+          <w:sz w:val="24"/>
+          <w:szCs w:val="24"/>
+        </w:rPr>
         <w:t xml:space="preserve">r </w:t>
       </w:r>
       <w:r>
@@ -7591,7 +7981,7 @@
           <w:sz w:val="24"/>
           <w:szCs w:val="24"/>
         </w:rPr>
-        <w:t xml:space="preserve">= .18 (-.01, .36)) but decreased aggressive behavior in the difficult condition (t(111) = -1.32, </w:t>
+        <w:t>= .18 (-.01, .36)) but decreased aggressive behavior in the difficult condition (</w:t>
       </w:r>
       <w:r>
         <w:rPr>
@@ -7600,6 +7990,23 @@
           <w:sz w:val="24"/>
           <w:szCs w:val="24"/>
         </w:rPr>
+        <w:t>t</w:t>
+      </w:r>
+      <w:r>
+        <w:rPr>
+          <w:rFonts w:ascii="Times New Roman" w:hAnsi="Times New Roman" w:cs="Times New Roman"/>
+          <w:sz w:val="24"/>
+          <w:szCs w:val="24"/>
+        </w:rPr>
+        <w:t xml:space="preserve">(111) = -1.32, </w:t>
+      </w:r>
+      <w:r>
+        <w:rPr>
+          <w:rFonts w:ascii="Times New Roman" w:hAnsi="Times New Roman" w:cs="Times New Roman"/>
+          <w:i/>
+          <w:sz w:val="24"/>
+          <w:szCs w:val="24"/>
+        </w:rPr>
         <w:t xml:space="preserve">r </w:t>
       </w:r>
       <w:r>
@@ -7616,16 +8023,34 @@
           <w:sz w:val="24"/>
           <w:szCs w:val="24"/>
         </w:rPr>
-        <w:t xml:space="preserve"> Main effects of Violence and Difficulty were small, </w:t>
+        <w:t xml:space="preserve"> </w:t>
+      </w:r>
+      <w:r>
+        <w:rPr>
+          <w:rFonts w:ascii="Times New Roman" w:hAnsi="Times New Roman" w:cs="Times New Roman"/>
+          <w:sz w:val="24"/>
+          <w:szCs w:val="24"/>
+        </w:rPr>
+        <w:lastRenderedPageBreak/>
+        <w:t xml:space="preserve">Main effects of Violence and Difficulty were small, </w:t>
       </w:r>
       <w:proofErr w:type="gramStart"/>
       <w:r>
         <w:rPr>
           <w:rFonts w:ascii="Times New Roman" w:hAnsi="Times New Roman" w:cs="Times New Roman"/>
-          <w:sz w:val="24"/>
-          <w:szCs w:val="24"/>
-        </w:rPr>
-        <w:t>t(</w:t>
+          <w:i/>
+          <w:sz w:val="24"/>
+          <w:szCs w:val="24"/>
+        </w:rPr>
+        <w:t>t</w:t>
+      </w:r>
+      <w:r>
+        <w:rPr>
+          <w:rFonts w:ascii="Times New Roman" w:hAnsi="Times New Roman" w:cs="Times New Roman"/>
+          <w:sz w:val="24"/>
+          <w:szCs w:val="24"/>
+        </w:rPr>
+        <w:t>(</w:t>
       </w:r>
       <w:proofErr w:type="gramEnd"/>
       <w:r>
@@ -7738,7 +8163,23 @@
           <w:sz w:val="24"/>
           <w:szCs w:val="24"/>
         </w:rPr>
-        <w:t xml:space="preserve">223) = .344, </w:t>
+        <w:t xml:space="preserve">223) = </w:t>
+      </w:r>
+      <w:r>
+        <w:rPr>
+          <w:rFonts w:ascii="Times New Roman" w:hAnsi="Times New Roman" w:cs="Times New Roman"/>
+          <w:sz w:val="24"/>
+          <w:szCs w:val="24"/>
+        </w:rPr>
+        <w:t>0</w:t>
+      </w:r>
+      <w:r>
+        <w:rPr>
+          <w:rFonts w:ascii="Times New Roman" w:hAnsi="Times New Roman" w:cs="Times New Roman"/>
+          <w:sz w:val="24"/>
+          <w:szCs w:val="24"/>
+        </w:rPr>
+        <w:t xml:space="preserve">.34, </w:t>
       </w:r>
       <w:r>
         <w:rPr>
@@ -7800,8 +8241,25 @@
           <w:szCs w:val="24"/>
         </w:rPr>
         <w:tab/>
-        <w:t xml:space="preserve">Main effects of 2d4d were again approximately zero, t(151) = -0.19, </w:t>
-      </w:r>
+        <w:t xml:space="preserve">Main effects of </w:t>
+      </w:r>
+      <w:r>
+        <w:rPr>
+          <w:rFonts w:ascii="Times New Roman" w:hAnsi="Times New Roman" w:cs="Times New Roman"/>
+          <w:sz w:val="24"/>
+          <w:szCs w:val="24"/>
+        </w:rPr>
+        <w:t>2D:4D</w:t>
+      </w:r>
+      <w:r>
+        <w:rPr>
+          <w:rFonts w:ascii="Times New Roman" w:hAnsi="Times New Roman" w:cs="Times New Roman"/>
+          <w:sz w:val="24"/>
+          <w:szCs w:val="24"/>
+        </w:rPr>
+        <w:t xml:space="preserve"> were again approximately zero, </w:t>
+      </w:r>
+      <w:proofErr w:type="gramStart"/>
       <w:r>
         <w:rPr>
           <w:rFonts w:ascii="Times New Roman" w:hAnsi="Times New Roman" w:cs="Times New Roman"/>
@@ -7809,6 +8267,32 @@
           <w:sz w:val="24"/>
           <w:szCs w:val="24"/>
         </w:rPr>
+        <w:t>t</w:t>
+      </w:r>
+      <w:r>
+        <w:rPr>
+          <w:rFonts w:ascii="Times New Roman" w:hAnsi="Times New Roman" w:cs="Times New Roman"/>
+          <w:sz w:val="24"/>
+          <w:szCs w:val="24"/>
+        </w:rPr>
+        <w:t>(</w:t>
+      </w:r>
+      <w:proofErr w:type="gramEnd"/>
+      <w:r>
+        <w:rPr>
+          <w:rFonts w:ascii="Times New Roman" w:hAnsi="Times New Roman" w:cs="Times New Roman"/>
+          <w:sz w:val="24"/>
+          <w:szCs w:val="24"/>
+        </w:rPr>
+        <w:t xml:space="preserve">151) = -0.19, </w:t>
+      </w:r>
+      <w:r>
+        <w:rPr>
+          <w:rFonts w:ascii="Times New Roman" w:hAnsi="Times New Roman" w:cs="Times New Roman"/>
+          <w:i/>
+          <w:sz w:val="24"/>
+          <w:szCs w:val="24"/>
+        </w:rPr>
         <w:t xml:space="preserve">r </w:t>
       </w:r>
       <w:r>
@@ -7851,7 +8335,23 @@
           <w:sz w:val="24"/>
           <w:szCs w:val="24"/>
         </w:rPr>
-        <w:t>= -.02 (-.17, .14).</w:t>
+        <w:t>= -.02 (-.17, .14)</w:t>
+      </w:r>
+      <w:r>
+        <w:rPr>
+          <w:rFonts w:ascii="Times New Roman" w:hAnsi="Times New Roman" w:cs="Times New Roman"/>
+          <w:sz w:val="24"/>
+          <w:szCs w:val="24"/>
+        </w:rPr>
+        <w:t xml:space="preserve"> for left- and right-hand 2D:4D, respectively</w:t>
+      </w:r>
+      <w:r>
+        <w:rPr>
+          <w:rFonts w:ascii="Times New Roman" w:hAnsi="Times New Roman" w:cs="Times New Roman"/>
+          <w:sz w:val="24"/>
+          <w:szCs w:val="24"/>
+        </w:rPr>
+        <w:t>.</w:t>
       </w:r>
       <w:r>
         <w:rPr>
@@ -7948,16 +8448,7 @@
           <w:sz w:val="24"/>
           <w:szCs w:val="24"/>
         </w:rPr>
-        <w:t xml:space="preserve"> assignment in one of two ways: either they followed instructions and randomly assigned the other participant to a value between 1 and 9, or they decided to aggress and assign the other </w:t>
-      </w:r>
-      <w:r>
-        <w:rPr>
-          <w:rFonts w:ascii="Times New Roman" w:hAnsi="Times New Roman" w:cs="Times New Roman"/>
-          <w:sz w:val="24"/>
-          <w:szCs w:val="24"/>
-        </w:rPr>
-        <w:lastRenderedPageBreak/>
-        <w:t>participant the maximum value. To model this possibility, I treated the response variable as a dichotomous outcome. Participants assigning values 1-8 were treated as one category (nonaggressive response) and participants assigning value 9 were treated as the other (aggressive response). Logistic regression was performed to test whether the odds of aggressing were influenced by the experimental assignment.</w:t>
+        <w:t xml:space="preserve"> assignment in one of two ways: either they followed instructions and randomly assigned the other participant to a value between 1 and 9, or they decided to aggress and assign the other participant the maximum value. To model this possibility, I treated the response variable as a dichotomous outcome. Participants assigning values 1-8 were treated as one category (nonaggressive response) and participants assigning value 9 were treated as the other (aggressive response). Logistic regression was performed to test whether the odds of aggressing were influenced by the experimental assignment.</w:t>
       </w:r>
     </w:p>
     <w:p>
@@ -7982,7 +8473,23 @@
           <w:sz w:val="24"/>
           <w:szCs w:val="24"/>
         </w:rPr>
-        <w:t>Analysis began with a 2 (Violence) x 2 (Difficulty) general logistic linear model. A small negative interaction was again observed, although it was not statistically significant (</w:t>
+        <w:t>Analysis began with a 2 (Violence) x 2 (Difficulty) general linear model</w:t>
+      </w:r>
+      <w:r>
+        <w:rPr>
+          <w:rFonts w:ascii="Times New Roman" w:hAnsi="Times New Roman" w:cs="Times New Roman"/>
+          <w:sz w:val="24"/>
+          <w:szCs w:val="24"/>
+        </w:rPr>
+        <w:t xml:space="preserve"> with a logit link function</w:t>
+      </w:r>
+      <w:r>
+        <w:rPr>
+          <w:rFonts w:ascii="Times New Roman" w:hAnsi="Times New Roman" w:cs="Times New Roman"/>
+          <w:sz w:val="24"/>
+          <w:szCs w:val="24"/>
+        </w:rPr>
+        <w:t>. A small negative interaction was again observed, although it was not statistically significant (</w:t>
       </w:r>
       <w:proofErr w:type="gramStart"/>
       <w:r>
@@ -8208,40 +8715,159 @@
           <w:szCs w:val="24"/>
         </w:rPr>
         <w:tab/>
-      </w:r>
-      <w:r>
-        <w:rPr>
-          <w:rFonts w:ascii="Times New Roman" w:hAnsi="Times New Roman" w:cs="Times New Roman"/>
-          <w:sz w:val="24"/>
-          <w:szCs w:val="24"/>
-          <w:highlight w:val="red"/>
-        </w:rPr>
-        <w:t>Main effects</w:t>
-      </w:r>
-      <w:r>
-        <w:rPr>
-          <w:rFonts w:ascii="Times New Roman" w:hAnsi="Times New Roman" w:cs="Times New Roman"/>
+        <w:t xml:space="preserve">Again, because the negative interaction is difficult to interpret given the relevant theory, it was dropped from the model and main effects again estimated. Violence did not appear to influence aggression, </w:t>
+      </w:r>
+      <w:proofErr w:type="gramStart"/>
+      <w:r>
+        <w:rPr>
+          <w:rFonts w:ascii="Times New Roman" w:hAnsi="Times New Roman" w:cs="Times New Roman"/>
+          <w:i/>
+          <w:sz w:val="24"/>
+          <w:szCs w:val="24"/>
+        </w:rPr>
+        <w:t>t</w:t>
+      </w:r>
+      <w:r>
+        <w:rPr>
+          <w:rFonts w:ascii="Times New Roman" w:hAnsi="Times New Roman" w:cs="Times New Roman"/>
+          <w:sz w:val="24"/>
+          <w:szCs w:val="24"/>
+        </w:rPr>
+        <w:t>(</w:t>
+      </w:r>
+      <w:proofErr w:type="gramEnd"/>
+      <w:r>
+        <w:rPr>
+          <w:rFonts w:ascii="Times New Roman" w:hAnsi="Times New Roman" w:cs="Times New Roman"/>
+          <w:sz w:val="24"/>
+          <w:szCs w:val="24"/>
+        </w:rPr>
+        <w:t xml:space="preserve">220) = -0.70, </w:t>
+      </w:r>
+      <w:r>
+        <w:rPr>
+          <w:rFonts w:ascii="Times New Roman" w:hAnsi="Times New Roman" w:cs="Times New Roman"/>
+          <w:i/>
+          <w:sz w:val="24"/>
+          <w:szCs w:val="24"/>
+        </w:rPr>
+        <w:t>r</w:t>
+      </w:r>
+      <w:r>
+        <w:rPr>
+          <w:rFonts w:ascii="Times New Roman" w:hAnsi="Times New Roman" w:cs="Times New Roman"/>
+          <w:sz w:val="24"/>
+          <w:szCs w:val="24"/>
+        </w:rPr>
+        <w:t xml:space="preserve"> = -.05 (-.18, .08). Difficulty also had a minimal effect on aggression, </w:t>
+      </w:r>
+      <w:proofErr w:type="gramStart"/>
+      <w:r>
+        <w:rPr>
+          <w:rFonts w:ascii="Times New Roman" w:hAnsi="Times New Roman" w:cs="Times New Roman"/>
+          <w:i/>
+          <w:sz w:val="24"/>
+          <w:szCs w:val="24"/>
+        </w:rPr>
+        <w:t>t</w:t>
+      </w:r>
+      <w:r>
+        <w:rPr>
+          <w:rFonts w:ascii="Times New Roman" w:hAnsi="Times New Roman" w:cs="Times New Roman"/>
+          <w:sz w:val="24"/>
+          <w:szCs w:val="24"/>
+        </w:rPr>
+        <w:t>(</w:t>
+      </w:r>
+      <w:proofErr w:type="gramEnd"/>
+      <w:r>
+        <w:rPr>
+          <w:rFonts w:ascii="Times New Roman" w:hAnsi="Times New Roman" w:cs="Times New Roman"/>
+          <w:sz w:val="24"/>
+          <w:szCs w:val="24"/>
+        </w:rPr>
+        <w:t xml:space="preserve">220) = 1.58, </w:t>
+      </w:r>
+      <w:r>
+        <w:rPr>
+          <w:rFonts w:ascii="Times New Roman" w:hAnsi="Times New Roman" w:cs="Times New Roman"/>
+          <w:i/>
+          <w:sz w:val="24"/>
+          <w:szCs w:val="24"/>
+        </w:rPr>
+        <w:t>r</w:t>
+      </w:r>
+      <w:r>
+        <w:rPr>
+          <w:rFonts w:ascii="Times New Roman" w:hAnsi="Times New Roman" w:cs="Times New Roman"/>
+          <w:sz w:val="24"/>
+          <w:szCs w:val="24"/>
+        </w:rPr>
+        <w:t xml:space="preserve"> = .11 (-.03, .23).</w:t>
+      </w:r>
+    </w:p>
+    <w:p>
+      <w:pPr>
+        <w:rPr>
+          <w:rFonts w:ascii="Times New Roman" w:hAnsi="Times New Roman" w:cs="Times New Roman"/>
+          <w:sz w:val="24"/>
+          <w:szCs w:val="24"/>
+        </w:rPr>
+      </w:pPr>
+      <w:r>
+        <w:rPr>
+          <w:rFonts w:ascii="Times New Roman" w:hAnsi="Times New Roman" w:cs="Times New Roman"/>
+          <w:sz w:val="24"/>
+          <w:szCs w:val="24"/>
+        </w:rPr>
+        <w:tab/>
+      </w:r>
+      <w:proofErr w:type="gramStart"/>
+      <w:r>
+        <w:rPr>
+          <w:rFonts w:ascii="Times New Roman" w:hAnsi="Times New Roman" w:cs="Times New Roman"/>
+          <w:b/>
+          <w:sz w:val="24"/>
+          <w:szCs w:val="24"/>
+        </w:rPr>
+        <w:t xml:space="preserve">Bayesian </w:t>
+      </w:r>
+      <w:proofErr w:type="spellStart"/>
+      <w:r>
+        <w:rPr>
+          <w:rFonts w:ascii="Times New Roman" w:hAnsi="Times New Roman" w:cs="Times New Roman"/>
+          <w:b/>
+          <w:sz w:val="24"/>
+          <w:szCs w:val="24"/>
+        </w:rPr>
+        <w:t>Probit</w:t>
+      </w:r>
+      <w:proofErr w:type="spellEnd"/>
+      <w:r>
+        <w:rPr>
+          <w:rFonts w:ascii="Times New Roman" w:hAnsi="Times New Roman" w:cs="Times New Roman"/>
+          <w:b/>
+          <w:sz w:val="24"/>
+          <w:szCs w:val="24"/>
+        </w:rPr>
+        <w:t xml:space="preserve"> Regression.</w:t>
+      </w:r>
+      <w:proofErr w:type="gramEnd"/>
+      <w:r>
+        <w:rPr>
+          <w:rFonts w:ascii="Times New Roman" w:hAnsi="Times New Roman" w:cs="Times New Roman"/>
+          <w:b/>
           <w:sz w:val="24"/>
           <w:szCs w:val="24"/>
         </w:rPr>
         <w:t xml:space="preserve"> </w:t>
       </w:r>
-    </w:p>
-    <w:p>
-      <w:pPr>
-        <w:rPr>
-          <w:rFonts w:ascii="Times New Roman" w:hAnsi="Times New Roman" w:cs="Times New Roman"/>
-          <w:sz w:val="24"/>
-          <w:szCs w:val="24"/>
-        </w:rPr>
-      </w:pPr>
-      <w:r>
-        <w:rPr>
-          <w:rFonts w:ascii="Times New Roman" w:hAnsi="Times New Roman" w:cs="Times New Roman"/>
-          <w:sz w:val="24"/>
-          <w:szCs w:val="24"/>
-        </w:rPr>
-        <w:tab/>
+      <w:r>
+        <w:rPr>
+          <w:rFonts w:ascii="Times New Roman" w:hAnsi="Times New Roman" w:cs="Times New Roman"/>
+          <w:sz w:val="24"/>
+          <w:szCs w:val="24"/>
+        </w:rPr>
         <w:t xml:space="preserve">I am currently working on </w:t>
       </w:r>
       <w:r>
@@ -8268,147 +8894,39 @@
           <w:sz w:val="24"/>
           <w:szCs w:val="24"/>
         </w:rPr>
-        <w:t xml:space="preserve"> regression. This would make it possible to compare the probability of the null vs. a reasonable alternative hypothesis, yielding Bayes factors for model comparison with regard to this categorical outcome. </w:t>
-      </w:r>
-    </w:p>
-    <w:p>
-      <w:pPr>
-        <w:rPr>
-          <w:rFonts w:ascii="Times New Roman" w:hAnsi="Times New Roman" w:cs="Times New Roman"/>
-          <w:b/>
-          <w:sz w:val="24"/>
-          <w:szCs w:val="24"/>
-        </w:rPr>
-      </w:pPr>
-      <w:r>
-        <w:rPr>
-          <w:rFonts w:ascii="Times New Roman" w:hAnsi="Times New Roman" w:cs="Times New Roman"/>
-          <w:b/>
-          <w:sz w:val="24"/>
-          <w:szCs w:val="24"/>
-        </w:rPr>
-        <w:t>Non-Local Bayesian Prior</w:t>
-      </w:r>
-    </w:p>
-    <w:p>
-      <w:pPr>
-        <w:rPr>
-          <w:rFonts w:ascii="Times New Roman" w:hAnsi="Times New Roman" w:cs="Times New Roman"/>
-          <w:sz w:val="24"/>
-          <w:szCs w:val="24"/>
-        </w:rPr>
-      </w:pPr>
-      <w:r>
-        <w:rPr>
-          <w:rFonts w:ascii="Times New Roman" w:hAnsi="Times New Roman" w:cs="Times New Roman"/>
-          <w:b/>
-          <w:sz w:val="24"/>
-          <w:szCs w:val="24"/>
-        </w:rPr>
-        <w:tab/>
-      </w:r>
-      <w:r>
-        <w:rPr>
-          <w:rFonts w:ascii="Times New Roman" w:hAnsi="Times New Roman" w:cs="Times New Roman"/>
-          <w:sz w:val="24"/>
-          <w:szCs w:val="24"/>
-        </w:rPr>
-        <w:t>In the Bayesian hypothesis tests provided above, we use a non-directional, non-specific alternative hypothesis scaled roughly to the magnitude of the expected effect. While this is a useful hypothesis to test, it would also be useful to compare the obtained results against a more specific alternative hypothesis repr</w:t>
-      </w:r>
-      <w:r>
-        <w:rPr>
-          <w:rFonts w:ascii="Times New Roman" w:hAnsi="Times New Roman" w:cs="Times New Roman"/>
-          <w:sz w:val="24"/>
-          <w:szCs w:val="24"/>
-        </w:rPr>
-        <w:t>esenting the effect as estimated from previous meta-analysis. Delta = .43 (.35, .52)</w:t>
-      </w:r>
-    </w:p>
-    <w:p>
-      <w:pPr>
-        <w:rPr>
-          <w:rFonts w:ascii="Times New Roman" w:hAnsi="Times New Roman" w:cs="Times New Roman"/>
-          <w:sz w:val="24"/>
-          <w:szCs w:val="24"/>
-          <w:highlight w:val="green"/>
-        </w:rPr>
-      </w:pPr>
-      <w:r>
-        <w:rPr>
-          <w:rFonts w:ascii="Times New Roman" w:hAnsi="Times New Roman" w:cs="Times New Roman"/>
-          <w:b/>
-          <w:sz w:val="24"/>
-          <w:szCs w:val="24"/>
-        </w:rPr>
-        <w:tab/>
-      </w:r>
-      <w:proofErr w:type="gramStart"/>
-      <w:r>
-        <w:rPr>
-          <w:rFonts w:ascii="Times New Roman" w:hAnsi="Times New Roman" w:cs="Times New Roman"/>
-          <w:b/>
-          <w:sz w:val="24"/>
-          <w:szCs w:val="24"/>
-          <w:highlight w:val="green"/>
-        </w:rPr>
-        <w:t>Ancillary analyses</w:t>
-      </w:r>
-      <w:r>
-        <w:rPr>
-          <w:rFonts w:ascii="Times New Roman" w:hAnsi="Times New Roman" w:cs="Times New Roman"/>
-          <w:b/>
-          <w:sz w:val="24"/>
-          <w:szCs w:val="24"/>
-          <w:highlight w:val="green"/>
-        </w:rPr>
-        <w:t>.</w:t>
-      </w:r>
-      <w:proofErr w:type="gramEnd"/>
-      <w:r>
-        <w:rPr>
-          <w:rFonts w:ascii="Times New Roman" w:hAnsi="Times New Roman" w:cs="Times New Roman"/>
-          <w:b/>
-          <w:sz w:val="24"/>
-          <w:szCs w:val="24"/>
-          <w:highlight w:val="green"/>
-        </w:rPr>
-        <w:t xml:space="preserve"> </w:t>
-      </w:r>
-      <w:r>
-        <w:rPr>
-          <w:rFonts w:ascii="Times New Roman" w:hAnsi="Times New Roman" w:cs="Times New Roman"/>
-          <w:sz w:val="24"/>
-          <w:szCs w:val="24"/>
-          <w:highlight w:val="green"/>
-        </w:rPr>
-        <w:t xml:space="preserve">Other relationships could be interesting to explore. For example, one might explore </w:t>
-      </w:r>
-      <w:r>
-        <w:rPr>
-          <w:rFonts w:ascii="Times New Roman" w:hAnsi="Times New Roman" w:cs="Times New Roman"/>
-          <w:sz w:val="24"/>
-          <w:szCs w:val="24"/>
-          <w:highlight w:val="green"/>
-        </w:rPr>
-        <w:t xml:space="preserve">the amount of variance predicted by participants’ reactions to the provocation. </w:t>
-      </w:r>
-      <w:r>
-        <w:rPr>
-          <w:rFonts w:ascii="Times New Roman" w:hAnsi="Times New Roman" w:cs="Times New Roman"/>
-          <w:sz w:val="24"/>
-          <w:szCs w:val="24"/>
-          <w:highlight w:val="green"/>
-        </w:rPr>
-        <w:t>While provocation in experiments is expected to universally influence participants and increase the average aggression, it is possible that it introduces another source of error variance, as some participants are more provoked than others. Modeling the heterogeneity in participant provocation might influence the estimated effect of game violence on aggressive behavior and provide greater model fit.</w:t>
-      </w:r>
-      <w:r>
-        <w:rPr>
-          <w:rFonts w:ascii="Times New Roman" w:hAnsi="Times New Roman" w:cs="Times New Roman"/>
-          <w:sz w:val="24"/>
-          <w:szCs w:val="24"/>
-          <w:highlight w:val="green"/>
-        </w:rPr>
-        <w:t xml:space="preserve"> </w:t>
+        <w:t xml:space="preserve"> regression. </w:t>
+      </w:r>
+      <w:r>
+        <w:rPr>
+          <w:rFonts w:ascii="Times New Roman" w:hAnsi="Times New Roman" w:cs="Times New Roman"/>
+          <w:sz w:val="24"/>
+          <w:szCs w:val="24"/>
+        </w:rPr>
+        <w:t xml:space="preserve">This software would allow for Bayesian analysis of the categorical outcome. </w:t>
+      </w:r>
+      <w:r>
+        <w:rPr>
+          <w:rFonts w:ascii="Times New Roman" w:hAnsi="Times New Roman" w:cs="Times New Roman"/>
+          <w:sz w:val="24"/>
+          <w:szCs w:val="24"/>
+        </w:rPr>
+        <w:t>This would make it possible to compare the probability of the null vs. a reasonable alternative hyp</w:t>
+      </w:r>
+      <w:r>
+        <w:rPr>
+          <w:rFonts w:ascii="Times New Roman" w:hAnsi="Times New Roman" w:cs="Times New Roman"/>
+          <w:sz w:val="24"/>
+          <w:szCs w:val="24"/>
+        </w:rPr>
+        <w:t>othesis, yielding Bayes factors as a summary of observed evidence.</w:t>
+      </w:r>
+      <w:r>
+        <w:rPr>
+          <w:rFonts w:ascii="Times New Roman" w:hAnsi="Times New Roman" w:cs="Times New Roman"/>
+          <w:sz w:val="24"/>
+          <w:szCs w:val="24"/>
+        </w:rPr>
+        <w:t xml:space="preserve"> A further extension of this technique could model the outcome as a mixture of a binomial and a uniform distribution to inspect whether the game played influenced the probability of assigning a 9 or some other value, and additionally, whether the game influenced the mean of the assignments below 9.</w:t>
       </w:r>
     </w:p>
     <w:p>
@@ -8420,6 +8938,333 @@
           <w:szCs w:val="24"/>
         </w:rPr>
       </w:pPr>
+      <w:proofErr w:type="gramStart"/>
+      <w:r>
+        <w:rPr>
+          <w:rFonts w:ascii="Times New Roman" w:hAnsi="Times New Roman" w:cs="Times New Roman"/>
+          <w:b/>
+          <w:sz w:val="24"/>
+          <w:szCs w:val="24"/>
+        </w:rPr>
+        <w:lastRenderedPageBreak/>
+        <w:t>Non-Local Bayesian Prior</w:t>
+      </w:r>
+      <w:r>
+        <w:rPr>
+          <w:rFonts w:ascii="Times New Roman" w:hAnsi="Times New Roman" w:cs="Times New Roman"/>
+          <w:b/>
+          <w:sz w:val="24"/>
+          <w:szCs w:val="24"/>
+        </w:rPr>
+        <w:t>.</w:t>
+      </w:r>
+      <w:proofErr w:type="gramEnd"/>
+      <w:r>
+        <w:rPr>
+          <w:rFonts w:ascii="Times New Roman" w:hAnsi="Times New Roman" w:cs="Times New Roman"/>
+          <w:b/>
+          <w:sz w:val="24"/>
+          <w:szCs w:val="24"/>
+        </w:rPr>
+        <w:t xml:space="preserve"> </w:t>
+      </w:r>
+      <w:r>
+        <w:rPr>
+          <w:rFonts w:ascii="Times New Roman" w:hAnsi="Times New Roman" w:cs="Times New Roman"/>
+          <w:sz w:val="24"/>
+          <w:szCs w:val="24"/>
+        </w:rPr>
+        <w:t>In the Bayesian hypothesis tests provided above, we use a non-directional, non-specific alternative hypothesis scaled roughly to the magnitude of the expected effect. While this is a useful hypothesis to test, it would also be useful to compare the obtained results against a more specific alternative hypothesis repr</w:t>
+      </w:r>
+      <w:r>
+        <w:rPr>
+          <w:rFonts w:ascii="Times New Roman" w:hAnsi="Times New Roman" w:cs="Times New Roman"/>
+          <w:sz w:val="24"/>
+          <w:szCs w:val="24"/>
+        </w:rPr>
+        <w:t>esenting the effect as estima</w:t>
+      </w:r>
+      <w:r>
+        <w:rPr>
+          <w:rFonts w:ascii="Times New Roman" w:hAnsi="Times New Roman" w:cs="Times New Roman"/>
+          <w:sz w:val="24"/>
+          <w:szCs w:val="24"/>
+        </w:rPr>
+        <w:t>ted from previous meta-analysis,</w:t>
+      </w:r>
+      <w:r>
+        <w:rPr>
+          <w:rFonts w:ascii="Times New Roman" w:hAnsi="Times New Roman" w:cs="Times New Roman"/>
+          <w:sz w:val="24"/>
+          <w:szCs w:val="24"/>
+        </w:rPr>
+        <w:t xml:space="preserve"> </w:t>
+      </w:r>
+      <w:r>
+        <w:rPr>
+          <w:rFonts w:ascii="Times New Roman" w:hAnsi="Times New Roman" w:cs="Times New Roman"/>
+          <w:sz w:val="24"/>
+          <w:szCs w:val="24"/>
+        </w:rPr>
+        <w:t xml:space="preserve">δ </w:t>
+      </w:r>
+      <w:r>
+        <w:rPr>
+          <w:rFonts w:ascii="Times New Roman" w:hAnsi="Times New Roman" w:cs="Times New Roman"/>
+          <w:sz w:val="24"/>
+          <w:szCs w:val="24"/>
+        </w:rPr>
+        <w:t>= .43 (.35, .52)</w:t>
+      </w:r>
+      <w:r>
+        <w:rPr>
+          <w:rFonts w:ascii="Times New Roman" w:hAnsi="Times New Roman" w:cs="Times New Roman"/>
+          <w:sz w:val="24"/>
+          <w:szCs w:val="24"/>
+        </w:rPr>
+        <w:t xml:space="preserve"> (Anderson et al., 2010).</w:t>
+      </w:r>
+    </w:p>
+    <w:p>
+      <w:pPr>
+        <w:rPr>
+          <w:rFonts w:ascii="Times New Roman" w:hAnsi="Times New Roman" w:cs="Times New Roman"/>
+          <w:sz w:val="24"/>
+          <w:szCs w:val="24"/>
+        </w:rPr>
+      </w:pPr>
+      <w:r>
+        <w:rPr>
+          <w:rFonts w:ascii="Times New Roman" w:hAnsi="Times New Roman" w:cs="Times New Roman"/>
+          <w:sz w:val="24"/>
+          <w:szCs w:val="24"/>
+        </w:rPr>
+        <w:tab/>
+        <w:t xml:space="preserve">The main effect of Violence </w:t>
+      </w:r>
+      <w:r>
+        <w:rPr>
+          <w:rFonts w:ascii="Times New Roman" w:hAnsi="Times New Roman" w:cs="Times New Roman"/>
+          <w:sz w:val="24"/>
+          <w:szCs w:val="24"/>
+        </w:rPr>
+        <w:t xml:space="preserve">in the traditional ANOVA, omitting the Violence x Difficulty interaction, </w:t>
+      </w:r>
+      <w:r>
+        <w:rPr>
+          <w:rFonts w:ascii="Times New Roman" w:hAnsi="Times New Roman" w:cs="Times New Roman"/>
+          <w:sz w:val="24"/>
+          <w:szCs w:val="24"/>
+        </w:rPr>
+        <w:t>was</w:t>
+      </w:r>
+      <w:r>
+        <w:rPr>
+          <w:rFonts w:ascii="Times New Roman" w:hAnsi="Times New Roman" w:cs="Times New Roman"/>
+          <w:sz w:val="24"/>
+          <w:szCs w:val="24"/>
+        </w:rPr>
+        <w:t xml:space="preserve"> </w:t>
+      </w:r>
+      <w:r>
+        <w:rPr>
+          <w:rFonts w:ascii="Times New Roman" w:hAnsi="Times New Roman" w:cs="Times New Roman"/>
+          <w:i/>
+          <w:sz w:val="24"/>
+          <w:szCs w:val="24"/>
+        </w:rPr>
+        <w:t xml:space="preserve">d </w:t>
+      </w:r>
+      <w:r>
+        <w:rPr>
+          <w:rFonts w:ascii="Times New Roman" w:hAnsi="Times New Roman" w:cs="Times New Roman"/>
+          <w:sz w:val="24"/>
+          <w:szCs w:val="24"/>
+        </w:rPr>
+        <w:t xml:space="preserve">= 0.09 (-0.17, 0.35). </w:t>
+      </w:r>
+      <w:r>
+        <w:rPr>
+          <w:rFonts w:ascii="Times New Roman" w:hAnsi="Times New Roman" w:cs="Times New Roman"/>
+          <w:sz w:val="24"/>
+          <w:szCs w:val="24"/>
+        </w:rPr>
+        <w:t>An online Bayes factor calculator (Dienes, 2008) was used to compare the evidence for H</w:t>
+      </w:r>
+      <w:r>
+        <w:rPr>
+          <w:rFonts w:ascii="Times New Roman" w:hAnsi="Times New Roman" w:cs="Times New Roman"/>
+          <w:sz w:val="24"/>
+          <w:szCs w:val="24"/>
+          <w:vertAlign w:val="subscript"/>
+        </w:rPr>
+        <w:t>0</w:t>
+      </w:r>
+      <w:r>
+        <w:rPr>
+          <w:rFonts w:ascii="Times New Roman" w:hAnsi="Times New Roman" w:cs="Times New Roman"/>
+          <w:sz w:val="24"/>
+          <w:szCs w:val="24"/>
+        </w:rPr>
+        <w:t>: δ = 0 relative to H</w:t>
+      </w:r>
+      <w:r>
+        <w:rPr>
+          <w:rFonts w:ascii="Times New Roman" w:hAnsi="Times New Roman" w:cs="Times New Roman"/>
+          <w:sz w:val="24"/>
+          <w:szCs w:val="24"/>
+          <w:vertAlign w:val="subscript"/>
+        </w:rPr>
+        <w:t>1</w:t>
+      </w:r>
+      <w:r>
+        <w:rPr>
+          <w:rFonts w:ascii="Times New Roman" w:hAnsi="Times New Roman" w:cs="Times New Roman"/>
+          <w:sz w:val="24"/>
+          <w:szCs w:val="24"/>
+        </w:rPr>
+        <w:t xml:space="preserve">: </w:t>
+      </w:r>
+      <w:r>
+        <w:rPr>
+          <w:rFonts w:ascii="Times New Roman" w:hAnsi="Times New Roman" w:cs="Times New Roman"/>
+          <w:sz w:val="24"/>
+          <w:szCs w:val="24"/>
+        </w:rPr>
+        <w:t>δ = .43 (.35, .52)</w:t>
+      </w:r>
+      <w:r>
+        <w:rPr>
+          <w:rFonts w:ascii="Times New Roman" w:hAnsi="Times New Roman" w:cs="Times New Roman"/>
+          <w:sz w:val="24"/>
+          <w:szCs w:val="24"/>
+        </w:rPr>
+        <w:t xml:space="preserve">. The obtained Bayes factor substantially preferred the null, </w:t>
+      </w:r>
+      <w:r>
+        <w:rPr>
+          <w:rFonts w:ascii="Times New Roman" w:hAnsi="Times New Roman" w:cs="Times New Roman"/>
+          <w:i/>
+          <w:sz w:val="24"/>
+          <w:szCs w:val="24"/>
+        </w:rPr>
+        <w:t>B</w:t>
+      </w:r>
+      <w:r>
+        <w:rPr>
+          <w:rFonts w:ascii="Times New Roman" w:hAnsi="Times New Roman" w:cs="Times New Roman"/>
+          <w:i/>
+          <w:sz w:val="24"/>
+          <w:szCs w:val="24"/>
+          <w:vertAlign w:val="subscript"/>
+        </w:rPr>
+        <w:t>01</w:t>
+      </w:r>
+      <w:r>
+        <w:rPr>
+          <w:rFonts w:ascii="Times New Roman" w:hAnsi="Times New Roman" w:cs="Times New Roman"/>
+          <w:sz w:val="24"/>
+          <w:szCs w:val="24"/>
+        </w:rPr>
+        <w:t xml:space="preserve"> = 17.7.</w:t>
+      </w:r>
+    </w:p>
+    <w:p>
+      <w:pPr>
+        <w:rPr>
+          <w:rFonts w:ascii="Times New Roman" w:hAnsi="Times New Roman" w:cs="Times New Roman"/>
+          <w:sz w:val="24"/>
+          <w:szCs w:val="24"/>
+          <w:highlight w:val="green"/>
+        </w:rPr>
+      </w:pPr>
+      <w:r>
+        <w:rPr>
+          <w:rFonts w:ascii="Times New Roman" w:hAnsi="Times New Roman" w:cs="Times New Roman"/>
+          <w:b/>
+          <w:sz w:val="24"/>
+          <w:szCs w:val="24"/>
+        </w:rPr>
+        <w:tab/>
+      </w:r>
+      <w:proofErr w:type="gramStart"/>
+      <w:r>
+        <w:rPr>
+          <w:rFonts w:ascii="Times New Roman" w:hAnsi="Times New Roman" w:cs="Times New Roman"/>
+          <w:b/>
+          <w:sz w:val="24"/>
+          <w:szCs w:val="24"/>
+          <w:highlight w:val="green"/>
+        </w:rPr>
+        <w:t>Ancillary analyses</w:t>
+      </w:r>
+      <w:r>
+        <w:rPr>
+          <w:rFonts w:ascii="Times New Roman" w:hAnsi="Times New Roman" w:cs="Times New Roman"/>
+          <w:b/>
+          <w:sz w:val="24"/>
+          <w:szCs w:val="24"/>
+          <w:highlight w:val="green"/>
+        </w:rPr>
+        <w:t>.</w:t>
+      </w:r>
+      <w:proofErr w:type="gramEnd"/>
+      <w:r>
+        <w:rPr>
+          <w:rFonts w:ascii="Times New Roman" w:hAnsi="Times New Roman" w:cs="Times New Roman"/>
+          <w:b/>
+          <w:sz w:val="24"/>
+          <w:szCs w:val="24"/>
+          <w:highlight w:val="green"/>
+        </w:rPr>
+        <w:t xml:space="preserve"> </w:t>
+      </w:r>
+      <w:r>
+        <w:rPr>
+          <w:rFonts w:ascii="Times New Roman" w:hAnsi="Times New Roman" w:cs="Times New Roman"/>
+          <w:sz w:val="24"/>
+          <w:szCs w:val="24"/>
+          <w:highlight w:val="green"/>
+        </w:rPr>
+        <w:t xml:space="preserve">Other relationships could be interesting to explore. For example, one might explore </w:t>
+      </w:r>
+      <w:r>
+        <w:rPr>
+          <w:rFonts w:ascii="Times New Roman" w:hAnsi="Times New Roman" w:cs="Times New Roman"/>
+          <w:sz w:val="24"/>
+          <w:szCs w:val="24"/>
+          <w:highlight w:val="green"/>
+        </w:rPr>
+        <w:t xml:space="preserve">the amount of variance predicted by participants’ reactions to the provocation. </w:t>
+      </w:r>
+      <w:r>
+        <w:rPr>
+          <w:rFonts w:ascii="Times New Roman" w:hAnsi="Times New Roman" w:cs="Times New Roman"/>
+          <w:sz w:val="24"/>
+          <w:szCs w:val="24"/>
+          <w:highlight w:val="green"/>
+        </w:rPr>
+        <w:t>While provocation in experiments is expected to universally influence participants and increase the average aggression, it is possible that it introduces another source of error variance, as some participants are more provoked than others. Modeling the heterogeneity in participant provocation might influence the estimated effect of game violence on aggressive behavior and provide greater model fit.</w:t>
+      </w:r>
+      <w:r>
+        <w:rPr>
+          <w:rFonts w:ascii="Times New Roman" w:hAnsi="Times New Roman" w:cs="Times New Roman"/>
+          <w:sz w:val="24"/>
+          <w:szCs w:val="24"/>
+          <w:highlight w:val="green"/>
+        </w:rPr>
+        <w:t xml:space="preserve"> </w:t>
+      </w:r>
+    </w:p>
+    <w:p>
+      <w:pPr>
+        <w:ind w:firstLine="720"/>
+        <w:rPr>
+          <w:rFonts w:ascii="Times New Roman" w:hAnsi="Times New Roman" w:cs="Times New Roman"/>
+          <w:sz w:val="24"/>
+          <w:szCs w:val="24"/>
+        </w:rPr>
+      </w:pPr>
       <w:r>
         <w:rPr>
           <w:rFonts w:ascii="Times New Roman" w:hAnsi="Times New Roman" w:cs="Times New Roman"/>
@@ -8465,17 +9310,7 @@
           <w:szCs w:val="24"/>
           <w:highlight w:val="green"/>
         </w:rPr>
-        <w:t xml:space="preserve">who </w:t>
-      </w:r>
-      <w:r>
-        <w:rPr>
-          <w:rFonts w:ascii="Times New Roman" w:hAnsi="Times New Roman" w:cs="Times New Roman"/>
-          <w:sz w:val="24"/>
-          <w:szCs w:val="24"/>
-          <w:highlight w:val="green"/>
-        </w:rPr>
-        <w:lastRenderedPageBreak/>
-        <w:t>kill more enemies and fire their weapons mor</w:t>
+        <w:t>who kill more enemies and fire their weapons mor</w:t>
       </w:r>
       <w:r>
         <w:rPr>
@@ -8644,7 +9479,16 @@
           <w:sz w:val="24"/>
           <w:szCs w:val="24"/>
         </w:rPr>
-        <w:t xml:space="preserve"> task used is not a sensitive and valid measure of aggressive behavior. It could be that the nonviolent game nonetheless contained a sufficient and critical amount of violence, causing participants in both conditions to have equal increases in violent behavior. It could be that the essay provocation so enraged all participants that a maximum was assigned regardless of game content – a “ceiling effect” suggested by the non-normal distribution of the </w:t>
+        <w:t xml:space="preserve"> task used is not a sensitive and valid measure of aggressive behavior. It could be that the nonviolent game nonetheless contained a sufficient and </w:t>
+      </w:r>
+      <w:r>
+        <w:rPr>
+          <w:rFonts w:ascii="Times New Roman" w:hAnsi="Times New Roman" w:cs="Times New Roman"/>
+          <w:sz w:val="24"/>
+          <w:szCs w:val="24"/>
+        </w:rPr>
+        <w:lastRenderedPageBreak/>
+        <w:t xml:space="preserve">critical amount of violence, causing participants in both conditions to have equal increases in violent behavior. It could be that the essay provocation so enraged all participants that a maximum was assigned regardless of game content – a “ceiling effect” suggested by the non-normal distribution of the </w:t>
       </w:r>
       <w:proofErr w:type="spellStart"/>
       <w:r>
@@ -8951,16 +9795,7 @@
           <w:sz w:val="24"/>
           <w:szCs w:val="24"/>
         </w:rPr>
-        <w:t xml:space="preserve">Precision of stimulus matching is presented as one of the criteria that separate better-designed studies from poorly-designed studies. </w:t>
-      </w:r>
-      <w:r>
-        <w:rPr>
-          <w:rFonts w:ascii="Times New Roman" w:hAnsi="Times New Roman" w:cs="Times New Roman"/>
-          <w:sz w:val="24"/>
-          <w:szCs w:val="24"/>
-        </w:rPr>
-        <w:lastRenderedPageBreak/>
-        <w:t xml:space="preserve">However, this criterion as applied by Anderson and colleagues does not perform as intended. As outlined above, studies that conduct a pilot test and find no significant difference cannot demonstrate the truth of the null hypothesis of no true difference between stimuli. Similarly, studies using ANCOVA to “control for” confounds cannot be certain that all variance associated with </w:t>
+        <w:t xml:space="preserve">Precision of stimulus matching is presented as one of the criteria that separate better-designed studies from poorly-designed studies. However, this criterion as applied by Anderson and colleagues does not perform as intended. As outlined above, studies that conduct a pilot test and find no significant difference cannot demonstrate the truth of the null hypothesis of no true difference between stimuli. Similarly, studies using ANCOVA to “control for” confounds cannot be certain that all variance associated with </w:t>
       </w:r>
       <w:proofErr w:type="gramStart"/>
       <w:r>
@@ -9113,7 +9948,16 @@
           <w:sz w:val="24"/>
           <w:szCs w:val="24"/>
         </w:rPr>
-        <w:t xml:space="preserve">h Anderson et al. (2010) did apply; however, trim-and-fill is expected to perform poorly compared to PET-PEESE due to violations of the assumptions of trim-and-fill. </w:t>
+        <w:t>h Anderson et al. (2010) did apply; however, trim-</w:t>
+      </w:r>
+      <w:r>
+        <w:rPr>
+          <w:rFonts w:ascii="Times New Roman" w:hAnsi="Times New Roman" w:cs="Times New Roman"/>
+          <w:sz w:val="24"/>
+          <w:szCs w:val="24"/>
+        </w:rPr>
+        <w:lastRenderedPageBreak/>
+        <w:t xml:space="preserve">and-fill is expected to perform poorly compared to PET-PEESE due to violations of the assumptions of trim-and-fill. </w:t>
       </w:r>
     </w:p>
     <w:p>
@@ -9356,7 +10200,6 @@
           <w:sz w:val="24"/>
           <w:szCs w:val="24"/>
         </w:rPr>
-        <w:lastRenderedPageBreak/>
         <w:t xml:space="preserve">It still seems </w:t>
       </w:r>
       <w:r>
@@ -9587,6 +10430,7 @@
           <w:sz w:val="24"/>
           <w:szCs w:val="24"/>
         </w:rPr>
+        <w:lastRenderedPageBreak/>
         <w:t>Dewitte</w:t>
       </w:r>
       <w:proofErr w:type="spellEnd"/>
@@ -10037,7 +10881,6 @@
           <w:sz w:val="24"/>
           <w:szCs w:val="24"/>
         </w:rPr>
-        <w:lastRenderedPageBreak/>
         <w:t xml:space="preserve">It is possible that a mere 15 minutes of gameplay in the laboratory is not enough to elicit and test the effects of violent video games. This is not a unique weakness of this research, as most experimental studies involve approximately 15-30 minutes of gameplay. However, this would make it possible for the proposed study to yield null findings when the true effect in the real world after </w:t>
       </w:r>
       <w:r>
@@ -10172,6 +11015,7 @@
           <w:sz w:val="24"/>
           <w:szCs w:val="24"/>
         </w:rPr>
+        <w:lastRenderedPageBreak/>
         <w:t xml:space="preserve">It is also possible that the violent game used in this study differs meaningfully from that used in other studies. For example, perhaps </w:t>
       </w:r>
       <w:r>
@@ -10561,7 +11405,6 @@
           <w:sz w:val="24"/>
           <w:szCs w:val="24"/>
         </w:rPr>
-        <w:lastRenderedPageBreak/>
         <w:t>Hilgard</w:t>
       </w:r>
       <w:proofErr w:type="spellEnd"/>
@@ -29244,7 +30087,7 @@
       </w:r>
     </w:p>
   </w:comment>
-  <w:comment w:id="2" w:author="bartholowlab" w:date="2015-04-07T19:27:00Z" w:initials="b">
+  <w:comment w:id="1" w:author="bartholowlab" w:date="2015-04-12T19:10:00Z" w:initials="b">
     <w:p>
       <w:pPr>
         <w:pStyle w:val="CommentText"/>
@@ -29268,7 +30111,7 @@
       </w:r>
     </w:p>
   </w:comment>
-  <w:comment w:id="3" w:author="bartholowlab" w:date="2015-04-07T19:28:00Z" w:initials="b">
+  <w:comment w:id="2" w:author="bartholowlab" w:date="2015-04-07T19:28:00Z" w:initials="b">
     <w:p>
       <w:pPr>
         <w:pStyle w:val="CommentText"/>
@@ -30182,7 +31025,7 @@
 </file>
 
 <file path=customXml/itemProps1.xml><?xml version="1.0" encoding="utf-8"?>
-<ds:datastoreItem xmlns:ds="http://schemas.openxmlformats.org/officeDocument/2006/customXml" ds:itemID="{48B004B6-B078-4D6C-887E-B376AFCAA663}">
+<ds:datastoreItem xmlns:ds="http://schemas.openxmlformats.org/officeDocument/2006/customXml" ds:itemID="{89FF0CE1-CE1F-410E-B680-F7ECFD70878E}">
   <ds:schemaRefs>
     <ds:schemaRef ds:uri="http://schemas.openxmlformats.org/officeDocument/2006/bibliography"/>
   </ds:schemaRefs>

</xml_diff>